<commit_message>
mudei um pouco da formataao da doc
</commit_message>
<xml_diff>
--- a/Documentação/Documentacão.docx
+++ b/Documentação/Documentacão.docx
@@ -11,6 +11,7 @@
           <w:bCs/>
           <w:i/>
           <w:iCs/>
+          <w:color w:val="1485A4" w:themeColor="text2"/>
           <w:sz w:val="40"/>
           <w:szCs w:val="40"/>
         </w:rPr>
@@ -22,6 +23,7 @@
           <w:bCs/>
           <w:i/>
           <w:iCs/>
+          <w:color w:val="1485A4" w:themeColor="text2"/>
           <w:sz w:val="40"/>
           <w:szCs w:val="40"/>
         </w:rPr>
@@ -35,6 +37,7 @@
           <w:bCs/>
           <w:i/>
           <w:iCs/>
+          <w:color w:val="1485A4" w:themeColor="text2"/>
           <w:sz w:val="40"/>
           <w:szCs w:val="40"/>
         </w:rPr>
@@ -156,6 +159,7 @@
           <w:bCs/>
           <w:i/>
           <w:iCs/>
+          <w:color w:val="1485A4" w:themeColor="text2"/>
           <w:sz w:val="40"/>
           <w:szCs w:val="40"/>
         </w:rPr>
@@ -167,6 +171,7 @@
           <w:rFonts w:ascii="Arial" w:hAnsi="Arial" w:cs="Arial"/>
           <w:b/>
           <w:bCs/>
+          <w:color w:val="1485A4" w:themeColor="text2"/>
           <w:sz w:val="40"/>
           <w:szCs w:val="40"/>
         </w:rPr>
@@ -176,6 +181,7 @@
           <w:rFonts w:ascii="Arial" w:hAnsi="Arial" w:cs="Arial"/>
           <w:b/>
           <w:bCs/>
+          <w:color w:val="1485A4" w:themeColor="text2"/>
           <w:sz w:val="40"/>
           <w:szCs w:val="40"/>
         </w:rPr>
@@ -186,6 +192,7 @@
       <w:pPr>
         <w:rPr>
           <w:rFonts w:ascii="Arial" w:hAnsi="Arial" w:cs="Arial"/>
+          <w:color w:val="1485A4" w:themeColor="text2"/>
           <w:sz w:val="22"/>
           <w:szCs w:val="22"/>
           <w:u w:val="single"/>
@@ -252,11 +259,175 @@
           <w:bCs/>
           <w:i/>
           <w:iCs/>
+          <w:color w:val="1485A4" w:themeColor="text2"/>
           <w:sz w:val="28"/>
           <w:szCs w:val="28"/>
         </w:rPr>
       </w:pPr>
       <w:r>
+        <w:rPr>
+          <w:rFonts w:ascii="Arial" w:hAnsi="Arial" w:cs="Arial"/>
+          <w:b/>
+          <w:bCs/>
+          <w:i/>
+          <w:iCs/>
+          <w:color w:val="1485A4" w:themeColor="text2"/>
+          <w:sz w:val="28"/>
+          <w:szCs w:val="28"/>
+        </w:rPr>
+        <w:t>Introdução</w:t>
+      </w:r>
+    </w:p>
+    <w:p>
+      <w:pPr>
+        <w:rPr>
+          <w:rFonts w:ascii="Arial" w:hAnsi="Arial" w:cs="Arial"/>
+          <w:color w:val="000000"/>
+          <w:sz w:val="22"/>
+          <w:szCs w:val="22"/>
+          <w:shd w:val="clear" w:color="auto" w:fill="FFFFFF"/>
+        </w:rPr>
+      </w:pPr>
+      <w:r>
+        <w:rPr>
+          <w:rFonts w:ascii="Arial" w:hAnsi="Arial" w:cs="Arial"/>
+          <w:color w:val="000000"/>
+          <w:sz w:val="22"/>
+          <w:szCs w:val="22"/>
+          <w:shd w:val="clear" w:color="auto" w:fill="FFFFFF"/>
+        </w:rPr>
+        <w:t xml:space="preserve">Os primeiros grandes centros comerciais surgiram por volta do século X a.C. e tem seu início com o Grande </w:t>
+      </w:r>
+      <w:proofErr w:type="spellStart"/>
+      <w:r>
+        <w:rPr>
+          <w:rFonts w:ascii="Arial" w:hAnsi="Arial" w:cs="Arial"/>
+          <w:color w:val="000000"/>
+          <w:sz w:val="22"/>
+          <w:szCs w:val="22"/>
+          <w:shd w:val="clear" w:color="auto" w:fill="FFFFFF"/>
+        </w:rPr>
+        <w:t>Bazaar</w:t>
+      </w:r>
+      <w:proofErr w:type="spellEnd"/>
+      <w:r>
+        <w:rPr>
+          <w:rFonts w:ascii="Arial" w:hAnsi="Arial" w:cs="Arial"/>
+          <w:color w:val="000000"/>
+          <w:sz w:val="22"/>
+          <w:szCs w:val="22"/>
+          <w:shd w:val="clear" w:color="auto" w:fill="FFFFFF"/>
+        </w:rPr>
+        <w:t xml:space="preserve">. Localizado no atual Irã, o Grande </w:t>
+      </w:r>
+      <w:proofErr w:type="spellStart"/>
+      <w:r>
+        <w:rPr>
+          <w:rFonts w:ascii="Arial" w:hAnsi="Arial" w:cs="Arial"/>
+          <w:color w:val="000000"/>
+          <w:sz w:val="22"/>
+          <w:szCs w:val="22"/>
+          <w:shd w:val="clear" w:color="auto" w:fill="FFFFFF"/>
+        </w:rPr>
+        <w:t>Bazaar</w:t>
+      </w:r>
+      <w:proofErr w:type="spellEnd"/>
+      <w:r>
+        <w:rPr>
+          <w:rFonts w:ascii="Arial" w:hAnsi="Arial" w:cs="Arial"/>
+          <w:color w:val="000000"/>
+          <w:sz w:val="22"/>
+          <w:szCs w:val="22"/>
+          <w:shd w:val="clear" w:color="auto" w:fill="FFFFFF"/>
+        </w:rPr>
+        <w:t xml:space="preserve"> é uma estrutura comercial de dez quilômetros de estrutura coberta. Outro importante centro de compras foi o Oxford </w:t>
+      </w:r>
+      <w:proofErr w:type="spellStart"/>
+      <w:r>
+        <w:rPr>
+          <w:rFonts w:ascii="Arial" w:hAnsi="Arial" w:cs="Arial"/>
+          <w:color w:val="000000"/>
+          <w:sz w:val="22"/>
+          <w:szCs w:val="22"/>
+          <w:shd w:val="clear" w:color="auto" w:fill="FFFFFF"/>
+        </w:rPr>
+        <w:t>Covered</w:t>
+      </w:r>
+      <w:proofErr w:type="spellEnd"/>
+      <w:r>
+        <w:rPr>
+          <w:rFonts w:ascii="Arial" w:hAnsi="Arial" w:cs="Arial"/>
+          <w:color w:val="000000"/>
+          <w:sz w:val="22"/>
+          <w:szCs w:val="22"/>
+          <w:shd w:val="clear" w:color="auto" w:fill="FFFFFF"/>
+        </w:rPr>
+        <w:t xml:space="preserve"> Market (Mercado Coberto de Oxford), aberto oficialmente na Inglaterra em 1 de novembro de 1774, e existe até os dias atuais.</w:t>
+      </w:r>
+    </w:p>
+    <w:p>
+      <w:pPr>
+        <w:rPr>
+          <w:rFonts w:ascii="Arial" w:hAnsi="Arial" w:cs="Arial"/>
+          <w:color w:val="000000"/>
+          <w:sz w:val="22"/>
+          <w:szCs w:val="22"/>
+          <w:shd w:val="clear" w:color="auto" w:fill="FFFFFF"/>
+        </w:rPr>
+      </w:pPr>
+    </w:p>
+    <w:p>
+      <w:pPr>
+        <w:rPr>
+          <w:rFonts w:ascii="Arial" w:hAnsi="Arial" w:cs="Arial"/>
+          <w:color w:val="000000"/>
+          <w:sz w:val="22"/>
+          <w:szCs w:val="22"/>
+          <w:shd w:val="clear" w:color="auto" w:fill="FFFFFF"/>
+        </w:rPr>
+      </w:pPr>
+    </w:p>
+    <w:p>
+      <w:pPr>
+        <w:rPr>
+          <w:rFonts w:ascii="Arial" w:hAnsi="Arial" w:cs="Arial"/>
+          <w:color w:val="000000"/>
+          <w:sz w:val="22"/>
+          <w:szCs w:val="22"/>
+          <w:shd w:val="clear" w:color="auto" w:fill="FFFFFF"/>
+        </w:rPr>
+      </w:pPr>
+      <w:r>
+        <w:rPr>
+          <w:rFonts w:ascii="Arial" w:hAnsi="Arial" w:cs="Arial"/>
+          <w:color w:val="000000"/>
+          <w:sz w:val="22"/>
+          <w:szCs w:val="22"/>
+          <w:shd w:val="clear" w:color="auto" w:fill="FFFFFF"/>
+        </w:rPr>
+        <w:t>-------------------------------------------------------------------------------------------------------------------------------------</w:t>
+      </w:r>
+    </w:p>
+    <w:p>
+      <w:pPr>
+        <w:rPr>
+          <w:rFonts w:ascii="Arial" w:hAnsi="Arial" w:cs="Arial"/>
+          <w:sz w:val="22"/>
+          <w:szCs w:val="22"/>
+        </w:rPr>
+      </w:pPr>
+    </w:p>
+    <w:p>
+      <w:pPr>
+        <w:rPr>
+          <w:rFonts w:ascii="Arial" w:hAnsi="Arial" w:cs="Arial"/>
+          <w:sz w:val="22"/>
+          <w:szCs w:val="22"/>
+        </w:rPr>
+      </w:pPr>
+    </w:p>
+    <w:p>
+      <w:pPr>
         <w:rPr>
           <w:rFonts w:ascii="Arial" w:hAnsi="Arial" w:cs="Arial"/>
           <w:b/>
@@ -266,155 +437,6 @@
           <w:sz w:val="28"/>
           <w:szCs w:val="28"/>
         </w:rPr>
-        <w:t>Introdução</w:t>
-      </w:r>
-    </w:p>
-    <w:p>
-      <w:pPr>
-        <w:rPr>
-          <w:rFonts w:ascii="Arial" w:hAnsi="Arial" w:cs="Arial"/>
-          <w:color w:val="000000"/>
-          <w:sz w:val="22"/>
-          <w:szCs w:val="22"/>
-          <w:shd w:val="clear" w:color="auto" w:fill="FFFFFF"/>
-        </w:rPr>
-      </w:pPr>
-      <w:r>
-        <w:rPr>
-          <w:rFonts w:ascii="Arial" w:hAnsi="Arial" w:cs="Arial"/>
-          <w:color w:val="000000"/>
-          <w:sz w:val="22"/>
-          <w:szCs w:val="22"/>
-          <w:shd w:val="clear" w:color="auto" w:fill="FFFFFF"/>
-        </w:rPr>
-        <w:t xml:space="preserve">Os primeiros grandes centros comerciais surgiram por volta do século X a.C. e tem seu início com o Grande </w:t>
-      </w:r>
-      <w:proofErr w:type="spellStart"/>
-      <w:r>
-        <w:rPr>
-          <w:rFonts w:ascii="Arial" w:hAnsi="Arial" w:cs="Arial"/>
-          <w:color w:val="000000"/>
-          <w:sz w:val="22"/>
-          <w:szCs w:val="22"/>
-          <w:shd w:val="clear" w:color="auto" w:fill="FFFFFF"/>
-        </w:rPr>
-        <w:t>Bazaar</w:t>
-      </w:r>
-      <w:proofErr w:type="spellEnd"/>
-      <w:r>
-        <w:rPr>
-          <w:rFonts w:ascii="Arial" w:hAnsi="Arial" w:cs="Arial"/>
-          <w:color w:val="000000"/>
-          <w:sz w:val="22"/>
-          <w:szCs w:val="22"/>
-          <w:shd w:val="clear" w:color="auto" w:fill="FFFFFF"/>
-        </w:rPr>
-        <w:t xml:space="preserve">. Localizado no atual Irã, o Grande </w:t>
-      </w:r>
-      <w:proofErr w:type="spellStart"/>
-      <w:r>
-        <w:rPr>
-          <w:rFonts w:ascii="Arial" w:hAnsi="Arial" w:cs="Arial"/>
-          <w:color w:val="000000"/>
-          <w:sz w:val="22"/>
-          <w:szCs w:val="22"/>
-          <w:shd w:val="clear" w:color="auto" w:fill="FFFFFF"/>
-        </w:rPr>
-        <w:t>Bazaar</w:t>
-      </w:r>
-      <w:proofErr w:type="spellEnd"/>
-      <w:r>
-        <w:rPr>
-          <w:rFonts w:ascii="Arial" w:hAnsi="Arial" w:cs="Arial"/>
-          <w:color w:val="000000"/>
-          <w:sz w:val="22"/>
-          <w:szCs w:val="22"/>
-          <w:shd w:val="clear" w:color="auto" w:fill="FFFFFF"/>
-        </w:rPr>
-        <w:t xml:space="preserve"> é uma estrutura comercial de dez quilômetros de estrutura coberta. Outro importante centro de compras foi o Oxford </w:t>
-      </w:r>
-      <w:proofErr w:type="spellStart"/>
-      <w:r>
-        <w:rPr>
-          <w:rFonts w:ascii="Arial" w:hAnsi="Arial" w:cs="Arial"/>
-          <w:color w:val="000000"/>
-          <w:sz w:val="22"/>
-          <w:szCs w:val="22"/>
-          <w:shd w:val="clear" w:color="auto" w:fill="FFFFFF"/>
-        </w:rPr>
-        <w:t>Covered</w:t>
-      </w:r>
-      <w:proofErr w:type="spellEnd"/>
-      <w:r>
-        <w:rPr>
-          <w:rFonts w:ascii="Arial" w:hAnsi="Arial" w:cs="Arial"/>
-          <w:color w:val="000000"/>
-          <w:sz w:val="22"/>
-          <w:szCs w:val="22"/>
-          <w:shd w:val="clear" w:color="auto" w:fill="FFFFFF"/>
-        </w:rPr>
-        <w:t xml:space="preserve"> Market (Mercado Coberto de Oxford), aberto oficialmente na Inglaterra em 1 de novembro de 1774, e existe até os dias atuais.</w:t>
-      </w:r>
-    </w:p>
-    <w:p>
-      <w:pPr>
-        <w:rPr>
-          <w:rFonts w:ascii="Arial" w:hAnsi="Arial" w:cs="Arial"/>
-          <w:color w:val="000000"/>
-          <w:sz w:val="22"/>
-          <w:szCs w:val="22"/>
-          <w:shd w:val="clear" w:color="auto" w:fill="FFFFFF"/>
-        </w:rPr>
-      </w:pPr>
-    </w:p>
-    <w:p>
-      <w:pPr>
-        <w:rPr>
-          <w:rFonts w:ascii="Arial" w:hAnsi="Arial" w:cs="Arial"/>
-          <w:color w:val="000000"/>
-          <w:sz w:val="22"/>
-          <w:szCs w:val="22"/>
-          <w:shd w:val="clear" w:color="auto" w:fill="FFFFFF"/>
-        </w:rPr>
-      </w:pPr>
-    </w:p>
-    <w:p>
-      <w:pPr>
-        <w:rPr>
-          <w:rFonts w:ascii="Arial" w:hAnsi="Arial" w:cs="Arial"/>
-          <w:color w:val="000000"/>
-          <w:sz w:val="22"/>
-          <w:szCs w:val="22"/>
-          <w:shd w:val="clear" w:color="auto" w:fill="FFFFFF"/>
-        </w:rPr>
-      </w:pPr>
-      <w:r>
-        <w:rPr>
-          <w:rFonts w:ascii="Arial" w:hAnsi="Arial" w:cs="Arial"/>
-          <w:color w:val="000000"/>
-          <w:sz w:val="22"/>
-          <w:szCs w:val="22"/>
-          <w:shd w:val="clear" w:color="auto" w:fill="FFFFFF"/>
-        </w:rPr>
-        <w:t>-------------------------------------------------------------------------------------------------------------------------------------</w:t>
-      </w:r>
-    </w:p>
-    <w:p>
-      <w:pPr>
-        <w:rPr>
-          <w:rFonts w:ascii="Arial" w:hAnsi="Arial" w:cs="Arial"/>
-          <w:sz w:val="22"/>
-          <w:szCs w:val="22"/>
-        </w:rPr>
-      </w:pPr>
-    </w:p>
-    <w:p>
-      <w:pPr>
-        <w:rPr>
-          <w:rFonts w:ascii="Arial" w:hAnsi="Arial" w:cs="Arial"/>
-          <w:sz w:val="22"/>
-          <w:szCs w:val="22"/>
-        </w:rPr>
       </w:pPr>
     </w:p>
     <w:p>
@@ -438,8 +460,737 @@
           <w:bCs/>
           <w:i/>
           <w:iCs/>
+          <w:color w:val="1485A4" w:themeColor="text2"/>
           <w:sz w:val="28"/>
           <w:szCs w:val="28"/>
+        </w:rPr>
+      </w:pPr>
+      <w:r>
+        <w:rPr>
+          <w:rFonts w:ascii="Arial" w:hAnsi="Arial" w:cs="Arial"/>
+          <w:b/>
+          <w:bCs/>
+          <w:i/>
+          <w:iCs/>
+          <w:color w:val="1485A4" w:themeColor="text2"/>
+          <w:sz w:val="28"/>
+          <w:szCs w:val="28"/>
+        </w:rPr>
+        <w:t xml:space="preserve"> </w:t>
+      </w:r>
+      <w:r>
+        <w:rPr>
+          <w:rFonts w:ascii="Arial" w:hAnsi="Arial" w:cs="Arial"/>
+          <w:b/>
+          <w:bCs/>
+          <w:i/>
+          <w:iCs/>
+          <w:color w:val="1485A4" w:themeColor="text2"/>
+          <w:sz w:val="28"/>
+          <w:szCs w:val="28"/>
+        </w:rPr>
+        <w:t>• Objetivos;</w:t>
+      </w:r>
+    </w:p>
+    <w:p>
+      <w:pPr>
+        <w:rPr>
+          <w:rFonts w:ascii="Arial" w:hAnsi="Arial" w:cs="Arial"/>
+          <w:sz w:val="22"/>
+          <w:szCs w:val="22"/>
+        </w:rPr>
+      </w:pPr>
+      <w:r>
+        <w:rPr>
+          <w:rFonts w:ascii="Arial" w:hAnsi="Arial" w:cs="Arial"/>
+          <w:sz w:val="22"/>
+          <w:szCs w:val="22"/>
+        </w:rPr>
+        <w:t>Fornecer ao complexo comercial</w:t>
+      </w:r>
+      <w:r>
+        <w:rPr>
+          <w:rFonts w:ascii="Arial" w:hAnsi="Arial" w:cs="Arial"/>
+          <w:sz w:val="22"/>
+          <w:szCs w:val="22"/>
+        </w:rPr>
+        <w:t>,</w:t>
+      </w:r>
+      <w:r>
+        <w:rPr>
+          <w:rFonts w:ascii="Arial" w:hAnsi="Arial" w:cs="Arial"/>
+          <w:sz w:val="22"/>
+          <w:szCs w:val="22"/>
+        </w:rPr>
+        <w:t xml:space="preserve"> um instrumento de gestão</w:t>
+      </w:r>
+      <w:r>
+        <w:rPr>
+          <w:rFonts w:ascii="Arial" w:hAnsi="Arial" w:cs="Arial"/>
+          <w:sz w:val="22"/>
+          <w:szCs w:val="22"/>
+        </w:rPr>
+        <w:t xml:space="preserve"> e monitoramento</w:t>
+      </w:r>
+      <w:r>
+        <w:rPr>
+          <w:rFonts w:ascii="Arial" w:hAnsi="Arial" w:cs="Arial"/>
+          <w:sz w:val="22"/>
+          <w:szCs w:val="22"/>
+        </w:rPr>
+        <w:t xml:space="preserve"> de tráfego interno</w:t>
+      </w:r>
+      <w:r>
+        <w:rPr>
+          <w:rFonts w:ascii="Arial" w:hAnsi="Arial" w:cs="Arial"/>
+          <w:sz w:val="22"/>
+          <w:szCs w:val="22"/>
+        </w:rPr>
+        <w:t xml:space="preserve"> dentro de </w:t>
+      </w:r>
+      <w:r>
+        <w:rPr>
+          <w:rFonts w:ascii="Arial" w:hAnsi="Arial" w:cs="Arial"/>
+          <w:sz w:val="22"/>
+          <w:szCs w:val="22"/>
+        </w:rPr>
+        <w:t>6</w:t>
+      </w:r>
+      <w:r>
+        <w:rPr>
+          <w:rFonts w:ascii="Arial" w:hAnsi="Arial" w:cs="Arial"/>
+          <w:sz w:val="22"/>
+          <w:szCs w:val="22"/>
+        </w:rPr>
+        <w:t xml:space="preserve"> meses,</w:t>
+      </w:r>
+      <w:r>
+        <w:rPr>
+          <w:rFonts w:ascii="Arial" w:hAnsi="Arial" w:cs="Arial"/>
+          <w:sz w:val="22"/>
+          <w:szCs w:val="22"/>
+        </w:rPr>
+        <w:t xml:space="preserve"> que garanta informações precisas para melhorar o marketing interno</w:t>
+      </w:r>
+      <w:r>
+        <w:rPr>
+          <w:rFonts w:ascii="Arial" w:hAnsi="Arial" w:cs="Arial"/>
+          <w:sz w:val="22"/>
+          <w:szCs w:val="22"/>
+        </w:rPr>
+        <w:t xml:space="preserve"> em pelo menos 15%</w:t>
+      </w:r>
+      <w:r>
+        <w:rPr>
+          <w:rFonts w:ascii="Arial" w:hAnsi="Arial" w:cs="Arial"/>
+          <w:sz w:val="22"/>
+          <w:szCs w:val="22"/>
+        </w:rPr>
+        <w:t>,</w:t>
+      </w:r>
+      <w:r>
+        <w:rPr>
+          <w:rFonts w:ascii="Arial" w:hAnsi="Arial" w:cs="Arial"/>
+          <w:sz w:val="22"/>
+          <w:szCs w:val="22"/>
+        </w:rPr>
+        <w:t xml:space="preserve"> além de </w:t>
+      </w:r>
+      <w:r>
+        <w:rPr>
+          <w:rFonts w:ascii="Arial" w:hAnsi="Arial" w:cs="Arial"/>
+          <w:sz w:val="22"/>
+          <w:szCs w:val="22"/>
+        </w:rPr>
+        <w:t>fornecer através dos dados</w:t>
+      </w:r>
+      <w:r>
+        <w:rPr>
+          <w:rFonts w:ascii="Arial" w:hAnsi="Arial" w:cs="Arial"/>
+          <w:sz w:val="22"/>
+          <w:szCs w:val="22"/>
+        </w:rPr>
+        <w:t xml:space="preserve"> outras possibilidades aos administradores do </w:t>
+      </w:r>
+      <w:r>
+        <w:rPr>
+          <w:rFonts w:ascii="Arial" w:hAnsi="Arial" w:cs="Arial"/>
+          <w:sz w:val="22"/>
+          <w:szCs w:val="22"/>
+        </w:rPr>
+        <w:t>complexo comercial</w:t>
+      </w:r>
+      <w:r>
+        <w:rPr>
+          <w:rFonts w:ascii="Arial" w:hAnsi="Arial" w:cs="Arial"/>
+          <w:sz w:val="22"/>
+          <w:szCs w:val="22"/>
+        </w:rPr>
+        <w:t>, como exemplo</w:t>
+      </w:r>
+      <w:r>
+        <w:rPr>
+          <w:rFonts w:ascii="Arial" w:hAnsi="Arial" w:cs="Arial"/>
+          <w:sz w:val="22"/>
+          <w:szCs w:val="22"/>
+        </w:rPr>
+        <w:t xml:space="preserve">; </w:t>
+      </w:r>
+      <w:r>
+        <w:rPr>
+          <w:rFonts w:ascii="Arial" w:hAnsi="Arial" w:cs="Arial"/>
+          <w:sz w:val="22"/>
+          <w:szCs w:val="22"/>
+        </w:rPr>
+        <w:t xml:space="preserve">melhorar os custos para lojas satélites e menos dependência das lojas </w:t>
+      </w:r>
+      <w:r>
+        <w:rPr>
+          <w:rFonts w:ascii="Arial" w:hAnsi="Arial" w:cs="Arial"/>
+          <w:sz w:val="22"/>
+          <w:szCs w:val="22"/>
+        </w:rPr>
+        <w:t>â</w:t>
+      </w:r>
+      <w:r>
+        <w:rPr>
+          <w:rFonts w:ascii="Arial" w:hAnsi="Arial" w:cs="Arial"/>
+          <w:sz w:val="22"/>
+          <w:szCs w:val="22"/>
+        </w:rPr>
+        <w:t>ncora</w:t>
+      </w:r>
+      <w:r>
+        <w:rPr>
+          <w:rFonts w:ascii="Arial" w:hAnsi="Arial" w:cs="Arial"/>
+          <w:sz w:val="22"/>
+          <w:szCs w:val="22"/>
+        </w:rPr>
+        <w:t xml:space="preserve">, disponibilizar campanhas especificas para marcas que queiram locar corredores dentre </w:t>
+      </w:r>
+      <w:r>
+        <w:rPr>
+          <w:rFonts w:ascii="Arial" w:hAnsi="Arial" w:cs="Arial"/>
+          <w:sz w:val="22"/>
+          <w:szCs w:val="22"/>
+        </w:rPr>
+        <w:t>outros...</w:t>
+      </w:r>
+      <w:r>
+        <w:rPr>
+          <w:rFonts w:ascii="Arial" w:hAnsi="Arial" w:cs="Arial"/>
+          <w:sz w:val="22"/>
+          <w:szCs w:val="22"/>
+        </w:rPr>
+        <w:t xml:space="preserve"> </w:t>
+      </w:r>
+    </w:p>
+    <w:p>
+      <w:pPr>
+        <w:rPr>
+          <w:rFonts w:ascii="Arial" w:hAnsi="Arial" w:cs="Arial"/>
+          <w:sz w:val="22"/>
+          <w:szCs w:val="22"/>
+        </w:rPr>
+      </w:pPr>
+    </w:p>
+    <w:p>
+      <w:pPr>
+        <w:rPr>
+          <w:rFonts w:ascii="Arial" w:hAnsi="Arial" w:cs="Arial"/>
+          <w:b/>
+          <w:bCs/>
+          <w:i/>
+          <w:iCs/>
+          <w:color w:val="1485A4" w:themeColor="text2"/>
+          <w:sz w:val="28"/>
+          <w:szCs w:val="28"/>
+        </w:rPr>
+      </w:pPr>
+      <w:r>
+        <w:rPr>
+          <w:rFonts w:ascii="Arial" w:hAnsi="Arial" w:cs="Arial"/>
+          <w:b/>
+          <w:bCs/>
+          <w:i/>
+          <w:iCs/>
+          <w:color w:val="1485A4" w:themeColor="text2"/>
+          <w:sz w:val="28"/>
+          <w:szCs w:val="28"/>
+        </w:rPr>
+        <w:t xml:space="preserve">• Justificativa do projeto; </w:t>
+      </w:r>
+    </w:p>
+    <w:p>
+      <w:pPr>
+        <w:rPr>
+          <w:rFonts w:ascii="Arial" w:hAnsi="Arial" w:cs="Arial"/>
+          <w:sz w:val="22"/>
+          <w:szCs w:val="22"/>
+        </w:rPr>
+      </w:pPr>
+      <w:r>
+        <w:rPr>
+          <w:rFonts w:ascii="Arial" w:hAnsi="Arial" w:cs="Arial"/>
+          <w:sz w:val="22"/>
+          <w:szCs w:val="22"/>
+        </w:rPr>
+        <w:t>Desde sempre, a humanidade muda tudo que pode, quantas vezes p</w:t>
+      </w:r>
+      <w:r>
+        <w:rPr>
+          <w:rFonts w:ascii="Arial" w:hAnsi="Arial" w:cs="Arial"/>
+          <w:sz w:val="22"/>
+          <w:szCs w:val="22"/>
+        </w:rPr>
+        <w:t>uder</w:t>
+      </w:r>
+      <w:r>
+        <w:rPr>
+          <w:rFonts w:ascii="Arial" w:hAnsi="Arial" w:cs="Arial"/>
+          <w:sz w:val="22"/>
+          <w:szCs w:val="22"/>
+        </w:rPr>
+        <w:t xml:space="preserve"> de forma a garantir melhores resultados</w:t>
+      </w:r>
+      <w:r>
+        <w:rPr>
+          <w:rFonts w:ascii="Arial" w:hAnsi="Arial" w:cs="Arial"/>
+          <w:sz w:val="22"/>
+          <w:szCs w:val="22"/>
+        </w:rPr>
+        <w:t>, com os complexos comerciais</w:t>
+      </w:r>
+      <w:r>
+        <w:rPr>
+          <w:rFonts w:ascii="Arial" w:hAnsi="Arial" w:cs="Arial"/>
+          <w:sz w:val="22"/>
+          <w:szCs w:val="22"/>
+        </w:rPr>
+        <w:t>,</w:t>
+      </w:r>
+      <w:r>
+        <w:rPr>
+          <w:rFonts w:ascii="Arial" w:hAnsi="Arial" w:cs="Arial"/>
+          <w:sz w:val="22"/>
+          <w:szCs w:val="22"/>
+        </w:rPr>
+        <w:t xml:space="preserve"> shopping</w:t>
+      </w:r>
+      <w:r>
+        <w:rPr>
+          <w:rFonts w:ascii="Arial" w:hAnsi="Arial" w:cs="Arial"/>
+          <w:sz w:val="22"/>
+          <w:szCs w:val="22"/>
+        </w:rPr>
+        <w:t>s</w:t>
+      </w:r>
+      <w:r>
+        <w:rPr>
+          <w:rFonts w:ascii="Arial" w:hAnsi="Arial" w:cs="Arial"/>
+          <w:sz w:val="22"/>
+          <w:szCs w:val="22"/>
+        </w:rPr>
+        <w:t xml:space="preserve">, </w:t>
+      </w:r>
+      <w:r>
+        <w:rPr>
+          <w:rFonts w:ascii="Arial" w:hAnsi="Arial" w:cs="Arial"/>
+          <w:sz w:val="22"/>
+          <w:szCs w:val="22"/>
+        </w:rPr>
+        <w:t>feira</w:t>
+      </w:r>
+      <w:r>
+        <w:rPr>
+          <w:rFonts w:ascii="Arial" w:hAnsi="Arial" w:cs="Arial"/>
+          <w:sz w:val="22"/>
+          <w:szCs w:val="22"/>
+        </w:rPr>
+        <w:t>s</w:t>
+      </w:r>
+      <w:r>
+        <w:rPr>
+          <w:rFonts w:ascii="Arial" w:hAnsi="Arial" w:cs="Arial"/>
+          <w:sz w:val="22"/>
+          <w:szCs w:val="22"/>
+        </w:rPr>
+        <w:t xml:space="preserve"> fechadas</w:t>
+      </w:r>
+      <w:r>
+        <w:rPr>
+          <w:rFonts w:ascii="Arial" w:hAnsi="Arial" w:cs="Arial"/>
+          <w:sz w:val="22"/>
+          <w:szCs w:val="22"/>
+        </w:rPr>
+        <w:t xml:space="preserve"> ou qualquer outro modelo de </w:t>
+      </w:r>
+      <w:r>
+        <w:rPr>
+          <w:rFonts w:ascii="Arial" w:hAnsi="Arial" w:cs="Arial"/>
+          <w:sz w:val="22"/>
+          <w:szCs w:val="22"/>
+        </w:rPr>
+        <w:t>negócio</w:t>
+      </w:r>
+      <w:r>
+        <w:rPr>
+          <w:rFonts w:ascii="Arial" w:hAnsi="Arial" w:cs="Arial"/>
+          <w:sz w:val="22"/>
+          <w:szCs w:val="22"/>
+        </w:rPr>
+        <w:t xml:space="preserve"> do ramo sof</w:t>
+      </w:r>
+      <w:r>
+        <w:rPr>
+          <w:rFonts w:ascii="Arial" w:hAnsi="Arial" w:cs="Arial"/>
+          <w:sz w:val="22"/>
+          <w:szCs w:val="22"/>
+        </w:rPr>
+        <w:t>rendo com o passar do tempo, devemos adequá-los ao novo mundo que vivemos, além de aproveitar o “boom” pós pandemia para maximizar os ganhos e potencializar o negócio.</w:t>
+      </w:r>
+    </w:p>
+    <w:p>
+      <w:pPr>
+        <w:rPr>
+          <w:rFonts w:ascii="Arial" w:hAnsi="Arial" w:cs="Arial"/>
+          <w:sz w:val="22"/>
+          <w:szCs w:val="22"/>
+        </w:rPr>
+      </w:pPr>
+      <w:r>
+        <w:rPr>
+          <w:rFonts w:ascii="Arial" w:hAnsi="Arial" w:cs="Arial"/>
+          <w:sz w:val="22"/>
+          <w:szCs w:val="22"/>
+        </w:rPr>
+        <w:t xml:space="preserve">Além disso, hoje os complexos comerciais </w:t>
+      </w:r>
+      <w:r>
+        <w:rPr>
+          <w:rFonts w:ascii="Arial" w:hAnsi="Arial" w:cs="Arial"/>
+          <w:sz w:val="22"/>
+          <w:szCs w:val="22"/>
+        </w:rPr>
+        <w:t xml:space="preserve">funcionam sob o conceito de loja ancora e satélite, onde as lojas ancoras são o chamariz e as satélites são complemento, a desvantagem para o complexo comercial esta no poder de barganha, onde grandes empresas como C&amp;A, Cinemark, grandes varejos de eletrônicos e alimentícios,  possuem uma excelente margem de negociação arrancando uma melhor condição de </w:t>
+      </w:r>
+      <w:r>
+        <w:rPr>
+          <w:rFonts w:ascii="Arial" w:hAnsi="Arial" w:cs="Arial"/>
+          <w:sz w:val="22"/>
+          <w:szCs w:val="22"/>
+        </w:rPr>
+        <w:lastRenderedPageBreak/>
+        <w:t>locação de espaço, causando desvantagem para as lojas satélites que arcam com os custos altos de locação de espaço e contribuições por metas.</w:t>
+      </w:r>
+    </w:p>
+    <w:p>
+      <w:pPr>
+        <w:rPr>
+          <w:rFonts w:ascii="Arial" w:hAnsi="Arial" w:cs="Arial"/>
+          <w:sz w:val="22"/>
+          <w:szCs w:val="22"/>
+        </w:rPr>
+      </w:pPr>
+      <w:r>
+        <w:rPr>
+          <w:rFonts w:ascii="Arial" w:hAnsi="Arial" w:cs="Arial"/>
+          <w:sz w:val="22"/>
+          <w:szCs w:val="22"/>
+        </w:rPr>
+        <w:t>O caso das lojas satélites ainda possui</w:t>
+      </w:r>
+      <w:r>
+        <w:rPr>
+          <w:rFonts w:ascii="Arial" w:hAnsi="Arial" w:cs="Arial"/>
+          <w:sz w:val="22"/>
+          <w:szCs w:val="22"/>
+        </w:rPr>
+        <w:t xml:space="preserve"> maior agravante, sua rotatividade</w:t>
+      </w:r>
+      <w:r>
+        <w:rPr>
+          <w:rFonts w:ascii="Arial" w:hAnsi="Arial" w:cs="Arial"/>
+          <w:sz w:val="22"/>
+          <w:szCs w:val="22"/>
+        </w:rPr>
+        <w:t>,</w:t>
+      </w:r>
+      <w:r>
+        <w:rPr>
+          <w:rFonts w:ascii="Arial" w:hAnsi="Arial" w:cs="Arial"/>
+          <w:sz w:val="22"/>
+          <w:szCs w:val="22"/>
+        </w:rPr>
+        <w:t xml:space="preserve"> por conta dos custos, isso causa estranhamento por uma fração de clientes que habituados a certo serviço ou produto </w:t>
+      </w:r>
+      <w:r>
+        <w:rPr>
+          <w:rFonts w:ascii="Arial" w:hAnsi="Arial" w:cs="Arial"/>
+          <w:sz w:val="22"/>
+          <w:szCs w:val="22"/>
+        </w:rPr>
+        <w:t xml:space="preserve">não se encontram mais disponíveis da forma que era antes. Mesmo que não seja uma proporção que acarrete muito prejuízo, ainda se torna uma situação de prejuízo indireto, </w:t>
+      </w:r>
+      <w:r>
+        <w:rPr>
+          <w:rFonts w:ascii="Arial" w:hAnsi="Arial" w:cs="Arial"/>
+          <w:sz w:val="22"/>
+          <w:szCs w:val="22"/>
+        </w:rPr>
+        <w:t>já</w:t>
+      </w:r>
+      <w:r>
+        <w:rPr>
+          <w:rFonts w:ascii="Arial" w:hAnsi="Arial" w:cs="Arial"/>
+          <w:sz w:val="22"/>
+          <w:szCs w:val="22"/>
+        </w:rPr>
+        <w:t xml:space="preserve"> que muitas vezes um estande fica parado por um determinado período, além de gerar </w:t>
+      </w:r>
+      <w:r>
+        <w:rPr>
+          <w:rFonts w:ascii="Arial" w:hAnsi="Arial" w:cs="Arial"/>
+          <w:sz w:val="22"/>
+          <w:szCs w:val="22"/>
+        </w:rPr>
+        <w:t>preferência</w:t>
+      </w:r>
+      <w:r>
+        <w:rPr>
+          <w:rFonts w:ascii="Arial" w:hAnsi="Arial" w:cs="Arial"/>
+          <w:sz w:val="22"/>
+          <w:szCs w:val="22"/>
+        </w:rPr>
+        <w:t xml:space="preserve"> por outro complexo comercial</w:t>
+      </w:r>
+      <w:r>
+        <w:rPr>
+          <w:rFonts w:ascii="Arial" w:hAnsi="Arial" w:cs="Arial"/>
+          <w:sz w:val="22"/>
+          <w:szCs w:val="22"/>
+        </w:rPr>
+        <w:t>.</w:t>
+      </w:r>
+    </w:p>
+    <w:p>
+      <w:pPr>
+        <w:rPr>
+          <w:rFonts w:ascii="Arial" w:hAnsi="Arial" w:cs="Arial"/>
+          <w:sz w:val="22"/>
+          <w:szCs w:val="22"/>
+        </w:rPr>
+      </w:pPr>
+    </w:p>
+    <w:p>
+      <w:pPr>
+        <w:rPr>
+          <w:rFonts w:ascii="Arial" w:hAnsi="Arial" w:cs="Arial"/>
+          <w:sz w:val="22"/>
+          <w:szCs w:val="22"/>
+        </w:rPr>
+      </w:pPr>
+      <w:r>
+        <w:rPr>
+          <w:rFonts w:ascii="Arial" w:hAnsi="Arial" w:cs="Arial"/>
+          <w:sz w:val="22"/>
+          <w:szCs w:val="22"/>
+        </w:rPr>
+        <w:t xml:space="preserve">O Shopping Center (ou centro de compras) é uma edificação de grandes proporções, um empreendimento onde funcionam diversas lojas de diferentes donos e marcas, configuradas segundo o </w:t>
+      </w:r>
+      <w:proofErr w:type="spellStart"/>
+      <w:r>
+        <w:rPr>
+          <w:rFonts w:ascii="Arial" w:hAnsi="Arial" w:cs="Arial"/>
+          <w:sz w:val="22"/>
+          <w:szCs w:val="22"/>
+        </w:rPr>
+        <w:t>tenant</w:t>
+      </w:r>
+      <w:proofErr w:type="spellEnd"/>
+      <w:r>
+        <w:rPr>
+          <w:rFonts w:ascii="Arial" w:hAnsi="Arial" w:cs="Arial"/>
+          <w:sz w:val="22"/>
+          <w:szCs w:val="22"/>
+        </w:rPr>
+        <w:t xml:space="preserve"> mix (planejamento de distribuição das lojas) e utilizando-se de marcas de renome </w:t>
+      </w:r>
+      <w:r>
+        <w:rPr>
+          <w:rFonts w:ascii="Arial" w:hAnsi="Arial" w:cs="Arial"/>
+          <w:sz w:val="22"/>
+          <w:szCs w:val="22"/>
+        </w:rPr>
+        <w:t>(</w:t>
+      </w:r>
+      <w:r>
+        <w:rPr>
+          <w:rFonts w:ascii="Arial" w:hAnsi="Arial" w:cs="Arial"/>
+          <w:sz w:val="22"/>
+          <w:szCs w:val="22"/>
+        </w:rPr>
+        <w:t xml:space="preserve">lojas âncora) para atrair maior clientela para as demais lojas (as lojas satélites), sob administração única, oferecendo produtos e serviços ao consumidor num espaço climatizado e diferenciado, que possibilita também o entretenimento e o lazer no espaço de compras, com segurança e estacionamento. </w:t>
+      </w:r>
+    </w:p>
+    <w:p>
+      <w:pPr>
+        <w:rPr>
+          <w:rFonts w:ascii="Arial" w:hAnsi="Arial" w:cs="Arial"/>
+          <w:sz w:val="22"/>
+          <w:szCs w:val="22"/>
+        </w:rPr>
+      </w:pPr>
+      <w:r>
+        <w:rPr>
+          <w:rFonts w:ascii="Arial" w:hAnsi="Arial" w:cs="Arial"/>
+          <w:sz w:val="22"/>
+          <w:szCs w:val="22"/>
+        </w:rPr>
+        <w:t>Porém</w:t>
+      </w:r>
+      <w:r>
+        <w:rPr>
+          <w:rFonts w:ascii="Arial" w:hAnsi="Arial" w:cs="Arial"/>
+          <w:sz w:val="22"/>
+          <w:szCs w:val="22"/>
+        </w:rPr>
+        <w:t xml:space="preserve"> nem tudo é para sempre, cada alteração das relações interpessoais, evolução cultural ou até mesmo a ganância capitalista, são fatores que geram revoluções no mundo e em aspectos menores, como complexos comerciais</w:t>
+      </w:r>
+      <w:r>
+        <w:rPr>
+          <w:rFonts w:ascii="Arial" w:hAnsi="Arial" w:cs="Arial"/>
+          <w:sz w:val="22"/>
+          <w:szCs w:val="22"/>
+        </w:rPr>
+        <w:t>, c</w:t>
+      </w:r>
+      <w:r>
+        <w:rPr>
+          <w:rFonts w:ascii="Arial" w:hAnsi="Arial" w:cs="Arial"/>
+          <w:sz w:val="22"/>
+          <w:szCs w:val="22"/>
+        </w:rPr>
+        <w:t>omo alerta o professor Fábio Ulhôa Coelho, “ao locar uma loja em centros de compras, o empreendedor não pode perder de vista o complexo comercial como um todo, devendo atentar à necessária combinação da diversidade de ofertas (</w:t>
+      </w:r>
+      <w:proofErr w:type="spellStart"/>
+      <w:r>
+        <w:rPr>
+          <w:rFonts w:ascii="Arial" w:hAnsi="Arial" w:cs="Arial"/>
+          <w:sz w:val="22"/>
+          <w:szCs w:val="22"/>
+        </w:rPr>
+        <w:t>tenant</w:t>
+      </w:r>
+      <w:proofErr w:type="spellEnd"/>
+      <w:r>
+        <w:rPr>
+          <w:rFonts w:ascii="Arial" w:hAnsi="Arial" w:cs="Arial"/>
+          <w:sz w:val="22"/>
+          <w:szCs w:val="22"/>
+        </w:rPr>
+        <w:t xml:space="preserve"> mix), fator inerente ao sucesso do seu empreendimento”, mas a balança não se equilibra pacificamente, as empresas mais conhecidas conseguem melhores condições de locação e podemos listar alguns fatores que atrapalham empreendedores a continuar no shopping. Entre eles, aluguéis exorbitantes, taxas de condomínio pesadas, cobranças extras em meses de datas mais lucrativas, como Natal e Dia das Mães, além de participação em campanhas publicitárias.</w:t>
+      </w:r>
+    </w:p>
+    <w:p>
+      <w:pPr>
+        <w:rPr>
+          <w:rFonts w:ascii="Arial" w:hAnsi="Arial" w:cs="Arial"/>
+          <w:sz w:val="22"/>
+          <w:szCs w:val="22"/>
+        </w:rPr>
+      </w:pPr>
+      <w:r>
+        <w:rPr>
+          <w:rFonts w:ascii="Arial" w:hAnsi="Arial" w:cs="Arial"/>
+          <w:sz w:val="22"/>
+          <w:szCs w:val="22"/>
+        </w:rPr>
+        <w:t xml:space="preserve">Ao decorrer dos anos, o desenvolvimento das grandes corporações formou o que hoje chamamos de shopping center, mas estamos atualmente passando por uma transformação, o shopping não existe apenas para seguir seu propósito original de ser um local com muitas opções de compra, hoje também é um centro que fornece uma experiência, </w:t>
+      </w:r>
+      <w:r>
+        <w:rPr>
+          <w:rFonts w:ascii="Arial" w:hAnsi="Arial" w:cs="Arial"/>
+          <w:sz w:val="22"/>
+          <w:szCs w:val="22"/>
+        </w:rPr>
+        <w:t>porém</w:t>
+      </w:r>
+      <w:r>
+        <w:rPr>
+          <w:rFonts w:ascii="Arial" w:hAnsi="Arial" w:cs="Arial"/>
+          <w:sz w:val="22"/>
+          <w:szCs w:val="22"/>
+        </w:rPr>
+        <w:t xml:space="preserve"> com o advento da tecnologia vemos o que pode ser o apocalipse do shopping center. </w:t>
+      </w:r>
+    </w:p>
+    <w:p>
+      <w:pPr>
+        <w:rPr>
+          <w:rFonts w:ascii="Arial" w:hAnsi="Arial" w:cs="Arial"/>
+          <w:sz w:val="22"/>
+          <w:szCs w:val="22"/>
+        </w:rPr>
+      </w:pPr>
+      <w:r>
+        <w:rPr>
+          <w:rFonts w:ascii="Arial" w:hAnsi="Arial" w:cs="Arial"/>
+          <w:sz w:val="22"/>
+          <w:szCs w:val="22"/>
+        </w:rPr>
+        <w:t xml:space="preserve">Então porque não intervir nisso e possibilitar uma nova visão do negócio, um meio de aproveitar o cenário atual e ver cada cliente como único, somos a Light </w:t>
+      </w:r>
+      <w:proofErr w:type="spellStart"/>
+      <w:r>
+        <w:rPr>
+          <w:rFonts w:ascii="Arial" w:hAnsi="Arial" w:cs="Arial"/>
+          <w:sz w:val="22"/>
+          <w:szCs w:val="22"/>
+        </w:rPr>
+        <w:t>On</w:t>
+      </w:r>
+      <w:proofErr w:type="spellEnd"/>
+      <w:r>
+        <w:rPr>
+          <w:rFonts w:ascii="Arial" w:hAnsi="Arial" w:cs="Arial"/>
+          <w:sz w:val="22"/>
+          <w:szCs w:val="22"/>
+        </w:rPr>
+        <w:t xml:space="preserve"> e vamos juntos modificar a experiencia </w:t>
+      </w:r>
+      <w:r>
+        <w:rPr>
+          <w:rFonts w:ascii="Arial" w:hAnsi="Arial" w:cs="Arial"/>
+          <w:sz w:val="22"/>
+          <w:szCs w:val="22"/>
+        </w:rPr>
+        <w:t>de</w:t>
+      </w:r>
+      <w:r>
+        <w:rPr>
+          <w:rFonts w:ascii="Arial" w:hAnsi="Arial" w:cs="Arial"/>
+          <w:sz w:val="22"/>
+          <w:szCs w:val="22"/>
+        </w:rPr>
+        <w:t xml:space="preserve"> ir em um complexo comercial / shopping.</w:t>
+      </w:r>
+    </w:p>
+    <w:p>
+      <w:pPr>
+        <w:rPr>
+          <w:rFonts w:ascii="Arial" w:hAnsi="Arial" w:cs="Arial"/>
+          <w:sz w:val="22"/>
+          <w:szCs w:val="22"/>
+        </w:rPr>
+      </w:pPr>
+    </w:p>
+    <w:p>
+      <w:pPr>
+        <w:rPr>
+          <w:rFonts w:ascii="Arial" w:hAnsi="Arial" w:cs="Arial"/>
+          <w:sz w:val="22"/>
+          <w:szCs w:val="22"/>
         </w:rPr>
       </w:pPr>
     </w:p>
@@ -455,7 +1206,9 @@
           <w:szCs w:val="28"/>
         </w:rPr>
       </w:pPr>
-      <w:r>
+    </w:p>
+    <w:p>
+      <w:pPr>
         <w:rPr>
           <w:rFonts w:ascii="Arial" w:hAnsi="Arial" w:cs="Arial"/>
           <w:b/>
@@ -465,235 +1218,34 @@
           <w:sz w:val="28"/>
           <w:szCs w:val="28"/>
         </w:rPr>
-        <w:t xml:space="preserve"> </w:t>
-      </w:r>
-      <w:r>
+      </w:pPr>
+    </w:p>
+    <w:p>
+      <w:pPr>
         <w:rPr>
           <w:rFonts w:ascii="Arial" w:hAnsi="Arial" w:cs="Arial"/>
           <w:b/>
           <w:bCs/>
           <w:i/>
           <w:iCs/>
+          <w:color w:val="1485A4" w:themeColor="text2"/>
           <w:sz w:val="28"/>
           <w:szCs w:val="28"/>
         </w:rPr>
-        <w:t>• Objetivos;</w:t>
-      </w:r>
-    </w:p>
-    <w:p>
-      <w:pPr>
-        <w:rPr>
-          <w:rFonts w:ascii="Arial" w:hAnsi="Arial" w:cs="Arial"/>
-          <w:sz w:val="22"/>
-          <w:szCs w:val="22"/>
-        </w:rPr>
-      </w:pPr>
-      <w:r>
-        <w:rPr>
-          <w:rFonts w:ascii="Arial" w:hAnsi="Arial" w:cs="Arial"/>
-          <w:sz w:val="22"/>
-          <w:szCs w:val="22"/>
-        </w:rPr>
-        <w:t>Fornecer ao complexo comercial</w:t>
-      </w:r>
-      <w:r>
-        <w:rPr>
-          <w:rFonts w:ascii="Arial" w:hAnsi="Arial" w:cs="Arial"/>
-          <w:sz w:val="22"/>
-          <w:szCs w:val="22"/>
-        </w:rPr>
-        <w:t>,</w:t>
-      </w:r>
-      <w:r>
-        <w:rPr>
-          <w:rFonts w:ascii="Arial" w:hAnsi="Arial" w:cs="Arial"/>
-          <w:sz w:val="22"/>
-          <w:szCs w:val="22"/>
-        </w:rPr>
-        <w:t xml:space="preserve"> um instrumento de gestão</w:t>
-      </w:r>
-      <w:r>
-        <w:rPr>
-          <w:rFonts w:ascii="Arial" w:hAnsi="Arial" w:cs="Arial"/>
-          <w:sz w:val="22"/>
-          <w:szCs w:val="22"/>
-        </w:rPr>
-        <w:t xml:space="preserve"> e monitoramento</w:t>
-      </w:r>
-      <w:r>
-        <w:rPr>
-          <w:rFonts w:ascii="Arial" w:hAnsi="Arial" w:cs="Arial"/>
-          <w:sz w:val="22"/>
-          <w:szCs w:val="22"/>
-        </w:rPr>
-        <w:t xml:space="preserve"> de tráfego interno</w:t>
-      </w:r>
-      <w:r>
-        <w:rPr>
-          <w:rFonts w:ascii="Arial" w:hAnsi="Arial" w:cs="Arial"/>
-          <w:sz w:val="22"/>
-          <w:szCs w:val="22"/>
-        </w:rPr>
-        <w:t xml:space="preserve"> dentro de </w:t>
-      </w:r>
-      <w:r>
-        <w:rPr>
-          <w:rFonts w:ascii="Arial" w:hAnsi="Arial" w:cs="Arial"/>
-          <w:sz w:val="22"/>
-          <w:szCs w:val="22"/>
-        </w:rPr>
-        <w:t>6</w:t>
-      </w:r>
-      <w:r>
-        <w:rPr>
-          <w:rFonts w:ascii="Arial" w:hAnsi="Arial" w:cs="Arial"/>
-          <w:sz w:val="22"/>
-          <w:szCs w:val="22"/>
-        </w:rPr>
-        <w:t xml:space="preserve"> meses,</w:t>
-      </w:r>
-      <w:r>
-        <w:rPr>
-          <w:rFonts w:ascii="Arial" w:hAnsi="Arial" w:cs="Arial"/>
-          <w:sz w:val="22"/>
-          <w:szCs w:val="22"/>
-        </w:rPr>
-        <w:t xml:space="preserve"> que garanta informações precisas para melhorar o marketing interno</w:t>
-      </w:r>
-      <w:r>
-        <w:rPr>
-          <w:rFonts w:ascii="Arial" w:hAnsi="Arial" w:cs="Arial"/>
-          <w:sz w:val="22"/>
-          <w:szCs w:val="22"/>
-        </w:rPr>
-        <w:t xml:space="preserve"> em pelo menos 15%</w:t>
-      </w:r>
-      <w:r>
-        <w:rPr>
-          <w:rFonts w:ascii="Arial" w:hAnsi="Arial" w:cs="Arial"/>
-          <w:sz w:val="22"/>
-          <w:szCs w:val="22"/>
-        </w:rPr>
-        <w:t>,</w:t>
-      </w:r>
-      <w:r>
-        <w:rPr>
-          <w:rFonts w:ascii="Arial" w:hAnsi="Arial" w:cs="Arial"/>
-          <w:sz w:val="22"/>
-          <w:szCs w:val="22"/>
-        </w:rPr>
-        <w:t xml:space="preserve"> além de </w:t>
-      </w:r>
-      <w:r>
-        <w:rPr>
-          <w:rFonts w:ascii="Arial" w:hAnsi="Arial" w:cs="Arial"/>
-          <w:sz w:val="22"/>
-          <w:szCs w:val="22"/>
-        </w:rPr>
-        <w:t>fornecer através dos dados</w:t>
-      </w:r>
-      <w:r>
-        <w:rPr>
-          <w:rFonts w:ascii="Arial" w:hAnsi="Arial" w:cs="Arial"/>
-          <w:sz w:val="22"/>
-          <w:szCs w:val="22"/>
-        </w:rPr>
-        <w:t xml:space="preserve"> outras possibilidades aos administradores do </w:t>
-      </w:r>
-      <w:r>
-        <w:rPr>
-          <w:rFonts w:ascii="Arial" w:hAnsi="Arial" w:cs="Arial"/>
-          <w:sz w:val="22"/>
-          <w:szCs w:val="22"/>
-        </w:rPr>
-        <w:t>complexo comercial</w:t>
-      </w:r>
-      <w:r>
-        <w:rPr>
-          <w:rFonts w:ascii="Arial" w:hAnsi="Arial" w:cs="Arial"/>
-          <w:sz w:val="22"/>
-          <w:szCs w:val="22"/>
-        </w:rPr>
-        <w:t>, como exemplo</w:t>
-      </w:r>
-      <w:r>
-        <w:rPr>
-          <w:rFonts w:ascii="Arial" w:hAnsi="Arial" w:cs="Arial"/>
-          <w:sz w:val="22"/>
-          <w:szCs w:val="22"/>
-        </w:rPr>
-        <w:t xml:space="preserve">; </w:t>
-      </w:r>
-      <w:r>
-        <w:rPr>
-          <w:rFonts w:ascii="Arial" w:hAnsi="Arial" w:cs="Arial"/>
-          <w:sz w:val="22"/>
-          <w:szCs w:val="22"/>
-        </w:rPr>
-        <w:t xml:space="preserve">melhorar os custos para lojas satélites e menos dependência das lojas </w:t>
-      </w:r>
-      <w:r>
-        <w:rPr>
-          <w:rFonts w:ascii="Arial" w:hAnsi="Arial" w:cs="Arial"/>
-          <w:sz w:val="22"/>
-          <w:szCs w:val="22"/>
-        </w:rPr>
-        <w:t>â</w:t>
-      </w:r>
-      <w:r>
-        <w:rPr>
-          <w:rFonts w:ascii="Arial" w:hAnsi="Arial" w:cs="Arial"/>
-          <w:sz w:val="22"/>
-          <w:szCs w:val="22"/>
-        </w:rPr>
-        <w:t>ncora</w:t>
-      </w:r>
-      <w:r>
-        <w:rPr>
-          <w:rFonts w:ascii="Arial" w:hAnsi="Arial" w:cs="Arial"/>
-          <w:sz w:val="22"/>
-          <w:szCs w:val="22"/>
-        </w:rPr>
-        <w:t xml:space="preserve">, disponibilizar campanhas especificas para marcas que queiram locar corredores dentre </w:t>
-      </w:r>
-      <w:r>
-        <w:rPr>
-          <w:rFonts w:ascii="Arial" w:hAnsi="Arial" w:cs="Arial"/>
-          <w:sz w:val="22"/>
-          <w:szCs w:val="22"/>
-        </w:rPr>
-        <w:t>outros...</w:t>
-      </w:r>
-      <w:r>
-        <w:rPr>
-          <w:rFonts w:ascii="Arial" w:hAnsi="Arial" w:cs="Arial"/>
-          <w:sz w:val="22"/>
-          <w:szCs w:val="22"/>
-        </w:rPr>
-        <w:t xml:space="preserve"> </w:t>
-      </w:r>
-    </w:p>
-    <w:p>
-      <w:pPr>
-        <w:rPr>
-          <w:rFonts w:ascii="Arial" w:hAnsi="Arial" w:cs="Arial"/>
-          <w:sz w:val="22"/>
-          <w:szCs w:val="22"/>
-        </w:rPr>
-      </w:pPr>
-    </w:p>
-    <w:p>
-      <w:pPr>
+      </w:pPr>
+      <w:r>
         <w:rPr>
           <w:rFonts w:ascii="Arial" w:hAnsi="Arial" w:cs="Arial"/>
           <w:b/>
           <w:bCs/>
           <w:i/>
           <w:iCs/>
+          <w:color w:val="1485A4" w:themeColor="text2"/>
           <w:sz w:val="28"/>
           <w:szCs w:val="28"/>
         </w:rPr>
-      </w:pPr>
+        <w:t>• Escopo</w:t>
+      </w:r>
       <w:r>
         <w:rPr>
           <w:rFonts w:ascii="Arial" w:hAnsi="Arial" w:cs="Arial"/>
@@ -701,497 +1253,412 @@
           <w:bCs/>
           <w:i/>
           <w:iCs/>
+          <w:color w:val="1485A4" w:themeColor="text2"/>
           <w:sz w:val="28"/>
           <w:szCs w:val="28"/>
         </w:rPr>
-        <w:t xml:space="preserve">• Justificativa do projeto; </w:t>
-      </w:r>
-    </w:p>
-    <w:p>
-      <w:pPr>
-        <w:rPr>
-          <w:rFonts w:ascii="Arial" w:hAnsi="Arial" w:cs="Arial"/>
-          <w:sz w:val="22"/>
-          <w:szCs w:val="22"/>
-        </w:rPr>
-      </w:pPr>
-      <w:r>
-        <w:rPr>
-          <w:rFonts w:ascii="Arial" w:hAnsi="Arial" w:cs="Arial"/>
-          <w:sz w:val="22"/>
-          <w:szCs w:val="22"/>
-        </w:rPr>
-        <w:t>Desde sempre, a humanidade muda tudo que pode, quantas vezes p</w:t>
-      </w:r>
-      <w:r>
-        <w:rPr>
-          <w:rFonts w:ascii="Arial" w:hAnsi="Arial" w:cs="Arial"/>
-          <w:sz w:val="22"/>
-          <w:szCs w:val="22"/>
-        </w:rPr>
-        <w:t>uder</w:t>
-      </w:r>
-      <w:r>
-        <w:rPr>
-          <w:rFonts w:ascii="Arial" w:hAnsi="Arial" w:cs="Arial"/>
-          <w:sz w:val="22"/>
-          <w:szCs w:val="22"/>
-        </w:rPr>
-        <w:t xml:space="preserve"> de forma a garantir melhores resultados</w:t>
-      </w:r>
-      <w:r>
-        <w:rPr>
-          <w:rFonts w:ascii="Arial" w:hAnsi="Arial" w:cs="Arial"/>
-          <w:sz w:val="22"/>
-          <w:szCs w:val="22"/>
-        </w:rPr>
-        <w:t>, com os complexos comerciais</w:t>
-      </w:r>
-      <w:r>
-        <w:rPr>
-          <w:rFonts w:ascii="Arial" w:hAnsi="Arial" w:cs="Arial"/>
-          <w:sz w:val="22"/>
-          <w:szCs w:val="22"/>
-        </w:rPr>
-        <w:t>,</w:t>
-      </w:r>
-      <w:r>
-        <w:rPr>
-          <w:rFonts w:ascii="Arial" w:hAnsi="Arial" w:cs="Arial"/>
-          <w:sz w:val="22"/>
-          <w:szCs w:val="22"/>
-        </w:rPr>
-        <w:t xml:space="preserve"> shopping</w:t>
-      </w:r>
-      <w:r>
-        <w:rPr>
-          <w:rFonts w:ascii="Arial" w:hAnsi="Arial" w:cs="Arial"/>
-          <w:sz w:val="22"/>
-          <w:szCs w:val="22"/>
-        </w:rPr>
-        <w:t>s</w:t>
-      </w:r>
-      <w:r>
-        <w:rPr>
-          <w:rFonts w:ascii="Arial" w:hAnsi="Arial" w:cs="Arial"/>
-          <w:sz w:val="22"/>
-          <w:szCs w:val="22"/>
-        </w:rPr>
-        <w:t xml:space="preserve">, </w:t>
-      </w:r>
-      <w:r>
-        <w:rPr>
-          <w:rFonts w:ascii="Arial" w:hAnsi="Arial" w:cs="Arial"/>
-          <w:sz w:val="22"/>
-          <w:szCs w:val="22"/>
-        </w:rPr>
-        <w:t>feira</w:t>
-      </w:r>
-      <w:r>
-        <w:rPr>
-          <w:rFonts w:ascii="Arial" w:hAnsi="Arial" w:cs="Arial"/>
-          <w:sz w:val="22"/>
-          <w:szCs w:val="22"/>
-        </w:rPr>
-        <w:t>s</w:t>
-      </w:r>
-      <w:r>
-        <w:rPr>
-          <w:rFonts w:ascii="Arial" w:hAnsi="Arial" w:cs="Arial"/>
-          <w:sz w:val="22"/>
-          <w:szCs w:val="22"/>
-        </w:rPr>
-        <w:t xml:space="preserve"> fechadas</w:t>
-      </w:r>
-      <w:r>
-        <w:rPr>
-          <w:rFonts w:ascii="Arial" w:hAnsi="Arial" w:cs="Arial"/>
-          <w:sz w:val="22"/>
-          <w:szCs w:val="22"/>
-        </w:rPr>
-        <w:t xml:space="preserve"> ou qualquer outro modelo de </w:t>
-      </w:r>
-      <w:r>
-        <w:rPr>
-          <w:rFonts w:ascii="Arial" w:hAnsi="Arial" w:cs="Arial"/>
-          <w:sz w:val="22"/>
-          <w:szCs w:val="22"/>
-        </w:rPr>
-        <w:t>negócio</w:t>
-      </w:r>
-      <w:r>
-        <w:rPr>
-          <w:rFonts w:ascii="Arial" w:hAnsi="Arial" w:cs="Arial"/>
-          <w:sz w:val="22"/>
-          <w:szCs w:val="22"/>
-        </w:rPr>
-        <w:t xml:space="preserve"> do ramo sof</w:t>
-      </w:r>
-      <w:r>
-        <w:rPr>
-          <w:rFonts w:ascii="Arial" w:hAnsi="Arial" w:cs="Arial"/>
-          <w:sz w:val="22"/>
-          <w:szCs w:val="22"/>
-        </w:rPr>
-        <w:t>rendo com o passar do tempo, devemos adequá-los ao novo mundo que vivemos, além de aproveitar o “boom” pós pandemia para maximizar os ganhos e potencializar o negócio.</w:t>
-      </w:r>
-    </w:p>
-    <w:p>
-      <w:pPr>
-        <w:rPr>
-          <w:rFonts w:ascii="Arial" w:hAnsi="Arial" w:cs="Arial"/>
-          <w:sz w:val="22"/>
-          <w:szCs w:val="22"/>
-        </w:rPr>
-      </w:pPr>
-      <w:r>
-        <w:rPr>
-          <w:rFonts w:ascii="Arial" w:hAnsi="Arial" w:cs="Arial"/>
-          <w:sz w:val="22"/>
-          <w:szCs w:val="22"/>
-        </w:rPr>
-        <w:t xml:space="preserve">Além disso, hoje os complexos comerciais </w:t>
-      </w:r>
-      <w:r>
-        <w:rPr>
-          <w:rFonts w:ascii="Arial" w:hAnsi="Arial" w:cs="Arial"/>
-          <w:sz w:val="22"/>
-          <w:szCs w:val="22"/>
-        </w:rPr>
-        <w:t xml:space="preserve">funcionam sob o conceito de loja ancora e satélite, onde as lojas ancoras são o chamariz e as satélites são complemento, a desvantagem para o complexo comercial esta no poder de barganha, onde grandes empresas como C&amp;A, Cinemark, grandes varejos de eletrônicos e alimentícios,  possuem uma excelente margem de negociação arrancando uma melhor condição de </w:t>
-      </w:r>
-      <w:r>
-        <w:rPr>
-          <w:rFonts w:ascii="Arial" w:hAnsi="Arial" w:cs="Arial"/>
-          <w:sz w:val="22"/>
-          <w:szCs w:val="22"/>
-        </w:rPr>
-        <w:lastRenderedPageBreak/>
-        <w:t>locação de espaço, causando desvantagem para as lojas satélites que arcam com os custos altos de locação de espaço e contribuições por metas.</w:t>
-      </w:r>
-    </w:p>
-    <w:p>
-      <w:pPr>
-        <w:rPr>
-          <w:rFonts w:ascii="Arial" w:hAnsi="Arial" w:cs="Arial"/>
-          <w:sz w:val="22"/>
-          <w:szCs w:val="22"/>
-        </w:rPr>
-      </w:pPr>
-      <w:r>
-        <w:rPr>
-          <w:rFonts w:ascii="Arial" w:hAnsi="Arial" w:cs="Arial"/>
-          <w:sz w:val="22"/>
-          <w:szCs w:val="22"/>
-        </w:rPr>
-        <w:t>O caso das lojas satélites ainda possui</w:t>
-      </w:r>
-      <w:r>
-        <w:rPr>
-          <w:rFonts w:ascii="Arial" w:hAnsi="Arial" w:cs="Arial"/>
-          <w:sz w:val="22"/>
-          <w:szCs w:val="22"/>
-        </w:rPr>
-        <w:t xml:space="preserve"> maior agravante, sua rotatividade</w:t>
-      </w:r>
-      <w:r>
-        <w:rPr>
-          <w:rFonts w:ascii="Arial" w:hAnsi="Arial" w:cs="Arial"/>
-          <w:sz w:val="22"/>
-          <w:szCs w:val="22"/>
-        </w:rPr>
-        <w:t>,</w:t>
-      </w:r>
-      <w:r>
-        <w:rPr>
-          <w:rFonts w:ascii="Arial" w:hAnsi="Arial" w:cs="Arial"/>
-          <w:sz w:val="22"/>
-          <w:szCs w:val="22"/>
-        </w:rPr>
-        <w:t xml:space="preserve"> por conta dos custos, isso causa estranhamento por uma fração de clientes que habituados a certo serviço ou produto </w:t>
-      </w:r>
-      <w:r>
-        <w:rPr>
-          <w:rFonts w:ascii="Arial" w:hAnsi="Arial" w:cs="Arial"/>
-          <w:sz w:val="22"/>
-          <w:szCs w:val="22"/>
-        </w:rPr>
-        <w:t xml:space="preserve">não se encontram mais disponíveis da forma que era antes. Mesmo que não seja uma proporção que acarrete muito prejuízo, ainda se torna uma situação de prejuízo indireto, </w:t>
-      </w:r>
-      <w:r>
-        <w:rPr>
-          <w:rFonts w:ascii="Arial" w:hAnsi="Arial" w:cs="Arial"/>
-          <w:sz w:val="22"/>
-          <w:szCs w:val="22"/>
-        </w:rPr>
-        <w:t>já</w:t>
-      </w:r>
-      <w:r>
-        <w:rPr>
-          <w:rFonts w:ascii="Arial" w:hAnsi="Arial" w:cs="Arial"/>
-          <w:sz w:val="22"/>
-          <w:szCs w:val="22"/>
-        </w:rPr>
-        <w:t xml:space="preserve"> que muitas vezes um estande fica parado por um determinado período, além de gerar </w:t>
-      </w:r>
-      <w:r>
-        <w:rPr>
-          <w:rFonts w:ascii="Arial" w:hAnsi="Arial" w:cs="Arial"/>
-          <w:sz w:val="22"/>
-          <w:szCs w:val="22"/>
-        </w:rPr>
-        <w:t>preferência</w:t>
-      </w:r>
-      <w:r>
-        <w:rPr>
-          <w:rFonts w:ascii="Arial" w:hAnsi="Arial" w:cs="Arial"/>
-          <w:sz w:val="22"/>
-          <w:szCs w:val="22"/>
-        </w:rPr>
-        <w:t xml:space="preserve"> por outro complexo comercial</w:t>
-      </w:r>
-      <w:r>
-        <w:rPr>
-          <w:rFonts w:ascii="Arial" w:hAnsi="Arial" w:cs="Arial"/>
-          <w:sz w:val="22"/>
-          <w:szCs w:val="22"/>
-        </w:rPr>
-        <w:t>.</w:t>
-      </w:r>
-    </w:p>
-    <w:p>
-      <w:pPr>
-        <w:rPr>
-          <w:rFonts w:ascii="Arial" w:hAnsi="Arial" w:cs="Arial"/>
-          <w:sz w:val="22"/>
-          <w:szCs w:val="22"/>
-        </w:rPr>
-      </w:pPr>
-    </w:p>
-    <w:p>
-      <w:pPr>
-        <w:rPr>
-          <w:rFonts w:ascii="Arial" w:hAnsi="Arial" w:cs="Arial"/>
-          <w:sz w:val="22"/>
-          <w:szCs w:val="22"/>
-        </w:rPr>
-      </w:pPr>
-      <w:r>
-        <w:rPr>
-          <w:rFonts w:ascii="Arial" w:hAnsi="Arial" w:cs="Arial"/>
-          <w:sz w:val="22"/>
-          <w:szCs w:val="22"/>
-        </w:rPr>
-        <w:t xml:space="preserve">O Shopping Center (ou centro de compras) é uma edificação de grandes proporções, um empreendimento onde funcionam diversas lojas de diferentes donos e marcas, configuradas segundo o </w:t>
-      </w:r>
-      <w:proofErr w:type="spellStart"/>
-      <w:r>
-        <w:rPr>
-          <w:rFonts w:ascii="Arial" w:hAnsi="Arial" w:cs="Arial"/>
-          <w:sz w:val="22"/>
-          <w:szCs w:val="22"/>
-        </w:rPr>
-        <w:t>tenant</w:t>
-      </w:r>
-      <w:proofErr w:type="spellEnd"/>
-      <w:r>
-        <w:rPr>
-          <w:rFonts w:ascii="Arial" w:hAnsi="Arial" w:cs="Arial"/>
-          <w:sz w:val="22"/>
-          <w:szCs w:val="22"/>
-        </w:rPr>
-        <w:t xml:space="preserve"> mix (planejamento de distribuição das lojas) e utilizando-se de marcas de renome </w:t>
-      </w:r>
-      <w:r>
-        <w:rPr>
-          <w:rFonts w:ascii="Arial" w:hAnsi="Arial" w:cs="Arial"/>
-          <w:sz w:val="22"/>
-          <w:szCs w:val="22"/>
-        </w:rPr>
-        <w:t>(</w:t>
-      </w:r>
-      <w:r>
-        <w:rPr>
-          <w:rFonts w:ascii="Arial" w:hAnsi="Arial" w:cs="Arial"/>
-          <w:sz w:val="22"/>
-          <w:szCs w:val="22"/>
-        </w:rPr>
-        <w:t xml:space="preserve">lojas âncora) para atrair maior clientela para as demais lojas (as lojas satélites), sob administração única, oferecendo produtos e serviços ao consumidor num espaço climatizado e diferenciado, que possibilita também o entretenimento e o lazer no espaço de compras, com segurança e estacionamento. </w:t>
-      </w:r>
-    </w:p>
-    <w:p>
-      <w:pPr>
-        <w:rPr>
-          <w:rFonts w:ascii="Arial" w:hAnsi="Arial" w:cs="Arial"/>
-          <w:sz w:val="22"/>
-          <w:szCs w:val="22"/>
-        </w:rPr>
-      </w:pPr>
-      <w:r>
-        <w:rPr>
-          <w:rFonts w:ascii="Arial" w:hAnsi="Arial" w:cs="Arial"/>
-          <w:sz w:val="22"/>
-          <w:szCs w:val="22"/>
-        </w:rPr>
-        <w:t>Porém</w:t>
-      </w:r>
-      <w:r>
-        <w:rPr>
-          <w:rFonts w:ascii="Arial" w:hAnsi="Arial" w:cs="Arial"/>
-          <w:sz w:val="22"/>
-          <w:szCs w:val="22"/>
-        </w:rPr>
-        <w:t xml:space="preserve"> nem tudo é para sempre, cada alteração das relações interpessoais, evolução cultural ou até mesmo a ganância capitalista, são fatores que geram revoluções no mundo e em aspectos menores, como complexos comerciais</w:t>
-      </w:r>
-      <w:r>
-        <w:rPr>
-          <w:rFonts w:ascii="Arial" w:hAnsi="Arial" w:cs="Arial"/>
-          <w:sz w:val="22"/>
-          <w:szCs w:val="22"/>
-        </w:rPr>
-        <w:t>, c</w:t>
-      </w:r>
-      <w:r>
-        <w:rPr>
-          <w:rFonts w:ascii="Arial" w:hAnsi="Arial" w:cs="Arial"/>
-          <w:sz w:val="22"/>
-          <w:szCs w:val="22"/>
-        </w:rPr>
-        <w:t>omo alerta o professor Fábio Ulhôa Coelho, “ao locar uma loja em centros de compras, o empreendedor não pode perder de vista o complexo comercial como um todo, devendo atentar à necessária combinação da diversidade de ofertas (</w:t>
-      </w:r>
-      <w:proofErr w:type="spellStart"/>
-      <w:r>
-        <w:rPr>
-          <w:rFonts w:ascii="Arial" w:hAnsi="Arial" w:cs="Arial"/>
-          <w:sz w:val="22"/>
-          <w:szCs w:val="22"/>
-        </w:rPr>
-        <w:t>tenant</w:t>
-      </w:r>
-      <w:proofErr w:type="spellEnd"/>
-      <w:r>
-        <w:rPr>
-          <w:rFonts w:ascii="Arial" w:hAnsi="Arial" w:cs="Arial"/>
-          <w:sz w:val="22"/>
-          <w:szCs w:val="22"/>
-        </w:rPr>
-        <w:t xml:space="preserve"> mix), fator inerente ao sucesso do seu empreendimento”, mas a balança não se equilibra pacificamente, as empresas mais conhecidas conseguem melhores condições de locação e podemos listar alguns fatores que atrapalham empreendedores a continuar no shopping. Entre eles, aluguéis exorbitantes, taxas de condomínio pesadas, cobranças extras em meses de datas mais lucrativas, como Natal e Dia das Mães, além de participação em campanhas publicitárias.</w:t>
-      </w:r>
-    </w:p>
-    <w:p>
-      <w:pPr>
-        <w:rPr>
-          <w:rFonts w:ascii="Arial" w:hAnsi="Arial" w:cs="Arial"/>
-          <w:sz w:val="22"/>
-          <w:szCs w:val="22"/>
-        </w:rPr>
-      </w:pPr>
-      <w:r>
-        <w:rPr>
-          <w:rFonts w:ascii="Arial" w:hAnsi="Arial" w:cs="Arial"/>
-          <w:sz w:val="22"/>
-          <w:szCs w:val="22"/>
-        </w:rPr>
-        <w:t xml:space="preserve">Ao decorrer dos anos, o desenvolvimento das grandes corporações formou o que hoje chamamos de shopping center, mas estamos atualmente passando por uma transformação, o shopping não existe apenas para seguir seu propósito original de ser um local com muitas opções de compra, hoje também é um centro que fornece uma experiência, </w:t>
-      </w:r>
-      <w:r>
-        <w:rPr>
-          <w:rFonts w:ascii="Arial" w:hAnsi="Arial" w:cs="Arial"/>
-          <w:sz w:val="22"/>
-          <w:szCs w:val="22"/>
-        </w:rPr>
-        <w:t>porém</w:t>
-      </w:r>
-      <w:r>
-        <w:rPr>
-          <w:rFonts w:ascii="Arial" w:hAnsi="Arial" w:cs="Arial"/>
-          <w:sz w:val="22"/>
-          <w:szCs w:val="22"/>
-        </w:rPr>
-        <w:t xml:space="preserve"> com o advento da tecnologia vemos o que pode ser o apocalipse do shopping center. </w:t>
-      </w:r>
-    </w:p>
-    <w:p>
-      <w:pPr>
-        <w:rPr>
-          <w:rFonts w:ascii="Arial" w:hAnsi="Arial" w:cs="Arial"/>
-          <w:sz w:val="22"/>
-          <w:szCs w:val="22"/>
-        </w:rPr>
-      </w:pPr>
-      <w:r>
-        <w:rPr>
-          <w:rFonts w:ascii="Arial" w:hAnsi="Arial" w:cs="Arial"/>
-          <w:sz w:val="22"/>
-          <w:szCs w:val="22"/>
-        </w:rPr>
-        <w:t xml:space="preserve">Então porque não intervir nisso e possibilitar uma nova visão do negócio, um meio de aproveitar o cenário atual e ver cada cliente como único, somos a Light </w:t>
-      </w:r>
-      <w:proofErr w:type="spellStart"/>
-      <w:r>
-        <w:rPr>
-          <w:rFonts w:ascii="Arial" w:hAnsi="Arial" w:cs="Arial"/>
-          <w:sz w:val="22"/>
-          <w:szCs w:val="22"/>
-        </w:rPr>
-        <w:t>On</w:t>
-      </w:r>
-      <w:proofErr w:type="spellEnd"/>
-      <w:r>
-        <w:rPr>
-          <w:rFonts w:ascii="Arial" w:hAnsi="Arial" w:cs="Arial"/>
-          <w:sz w:val="22"/>
-          <w:szCs w:val="22"/>
-        </w:rPr>
-        <w:t xml:space="preserve"> e vamos juntos modificar a experiencia </w:t>
-      </w:r>
-      <w:r>
-        <w:rPr>
-          <w:rFonts w:ascii="Arial" w:hAnsi="Arial" w:cs="Arial"/>
-          <w:sz w:val="22"/>
-          <w:szCs w:val="22"/>
-        </w:rPr>
-        <w:t>de</w:t>
-      </w:r>
-      <w:r>
-        <w:rPr>
-          <w:rFonts w:ascii="Arial" w:hAnsi="Arial" w:cs="Arial"/>
-          <w:sz w:val="22"/>
-          <w:szCs w:val="22"/>
-        </w:rPr>
-        <w:t xml:space="preserve"> ir em um complexo comercial / shopping.</w:t>
-      </w:r>
-    </w:p>
-    <w:p>
-      <w:pPr>
-        <w:rPr>
-          <w:rFonts w:ascii="Arial" w:hAnsi="Arial" w:cs="Arial"/>
-          <w:sz w:val="22"/>
-          <w:szCs w:val="22"/>
-        </w:rPr>
-      </w:pPr>
-    </w:p>
-    <w:p>
-      <w:pPr>
-        <w:rPr>
-          <w:rFonts w:ascii="Arial" w:hAnsi="Arial" w:cs="Arial"/>
-          <w:sz w:val="22"/>
-          <w:szCs w:val="22"/>
-        </w:rPr>
-      </w:pPr>
-    </w:p>
-    <w:p>
-      <w:pPr>
+        <w:t xml:space="preserve">; </w:t>
+      </w:r>
+      <w:r>
         <w:rPr>
           <w:rFonts w:ascii="Arial" w:hAnsi="Arial" w:cs="Arial"/>
           <w:b/>
           <w:bCs/>
           <w:i/>
           <w:iCs/>
+          <w:color w:val="1485A4" w:themeColor="text2"/>
           <w:sz w:val="28"/>
           <w:szCs w:val="28"/>
         </w:rPr>
-      </w:pPr>
+        <w:t xml:space="preserve"> </w:t>
+      </w:r>
+    </w:p>
+    <w:p>
+      <w:pPr>
+        <w:rPr>
+          <w:rFonts w:ascii="Arial" w:hAnsi="Arial" w:cs="Arial"/>
+          <w:sz w:val="22"/>
+          <w:szCs w:val="22"/>
+        </w:rPr>
+      </w:pPr>
+      <w:r>
+        <w:rPr>
+          <w:rFonts w:ascii="Arial" w:hAnsi="Arial" w:cs="Arial"/>
+          <w:sz w:val="22"/>
+          <w:szCs w:val="22"/>
+        </w:rPr>
+        <w:t>N</w:t>
+      </w:r>
+      <w:r>
+        <w:rPr>
+          <w:rFonts w:ascii="Arial" w:hAnsi="Arial" w:cs="Arial"/>
+          <w:sz w:val="22"/>
+          <w:szCs w:val="22"/>
+        </w:rPr>
+        <w:t>oss</w:t>
+      </w:r>
+      <w:r>
+        <w:rPr>
+          <w:rFonts w:ascii="Arial" w:hAnsi="Arial" w:cs="Arial"/>
+          <w:sz w:val="22"/>
+          <w:szCs w:val="22"/>
+        </w:rPr>
+        <w:t>o projeto</w:t>
+      </w:r>
+      <w:r>
+        <w:rPr>
+          <w:rFonts w:ascii="Arial" w:hAnsi="Arial" w:cs="Arial"/>
+          <w:sz w:val="22"/>
+          <w:szCs w:val="22"/>
+        </w:rPr>
+        <w:t xml:space="preserve">, terá uma página de cadastro para que o usuário possa se </w:t>
+      </w:r>
+      <w:r>
+        <w:rPr>
+          <w:rFonts w:ascii="Arial" w:hAnsi="Arial" w:cs="Arial"/>
+          <w:sz w:val="22"/>
+          <w:szCs w:val="22"/>
+        </w:rPr>
+        <w:t>registrar</w:t>
+      </w:r>
+      <w:r>
+        <w:rPr>
+          <w:rFonts w:ascii="Arial" w:hAnsi="Arial" w:cs="Arial"/>
+          <w:sz w:val="22"/>
+          <w:szCs w:val="22"/>
+        </w:rPr>
+        <w:t xml:space="preserve"> em nossa aplicação web, juntamente com uma tela de login</w:t>
+      </w:r>
+      <w:r>
+        <w:rPr>
+          <w:rFonts w:ascii="Arial" w:hAnsi="Arial" w:cs="Arial"/>
+          <w:sz w:val="22"/>
+          <w:szCs w:val="22"/>
+        </w:rPr>
+        <w:t>,</w:t>
+      </w:r>
+      <w:r>
+        <w:rPr>
+          <w:rFonts w:ascii="Arial" w:hAnsi="Arial" w:cs="Arial"/>
+          <w:sz w:val="22"/>
+          <w:szCs w:val="22"/>
+        </w:rPr>
+        <w:t xml:space="preserve"> </w:t>
+      </w:r>
+      <w:r>
+        <w:rPr>
+          <w:rFonts w:ascii="Arial" w:hAnsi="Arial" w:cs="Arial"/>
+          <w:sz w:val="22"/>
+          <w:szCs w:val="22"/>
+        </w:rPr>
+        <w:t>que será complementad</w:t>
+      </w:r>
+      <w:r>
+        <w:rPr>
+          <w:rFonts w:ascii="Arial" w:hAnsi="Arial" w:cs="Arial"/>
+          <w:sz w:val="22"/>
+          <w:szCs w:val="22"/>
+        </w:rPr>
+        <w:t>a</w:t>
+      </w:r>
+      <w:r>
+        <w:rPr>
+          <w:rFonts w:ascii="Arial" w:hAnsi="Arial" w:cs="Arial"/>
+          <w:sz w:val="22"/>
+          <w:szCs w:val="22"/>
+        </w:rPr>
+        <w:t xml:space="preserve"> por um campo para recupera</w:t>
+      </w:r>
+      <w:r>
+        <w:rPr>
+          <w:rFonts w:ascii="Arial" w:hAnsi="Arial" w:cs="Arial"/>
+          <w:sz w:val="22"/>
+          <w:szCs w:val="22"/>
+        </w:rPr>
+        <w:t>ção de</w:t>
+      </w:r>
+      <w:r>
+        <w:rPr>
+          <w:rFonts w:ascii="Arial" w:hAnsi="Arial" w:cs="Arial"/>
+          <w:sz w:val="22"/>
+          <w:szCs w:val="22"/>
+        </w:rPr>
+        <w:t xml:space="preserve"> senha caso o usuário perca ou esqueça</w:t>
+      </w:r>
+      <w:r>
+        <w:rPr>
+          <w:rFonts w:ascii="Arial" w:hAnsi="Arial" w:cs="Arial"/>
+          <w:sz w:val="22"/>
+          <w:szCs w:val="22"/>
+        </w:rPr>
+        <w:t xml:space="preserve">. Após acessar sua conta, o usuário será encaminhado a </w:t>
+      </w:r>
+      <w:r>
+        <w:rPr>
+          <w:rFonts w:ascii="Arial" w:hAnsi="Arial" w:cs="Arial"/>
+          <w:sz w:val="22"/>
+          <w:szCs w:val="22"/>
+        </w:rPr>
+        <w:t>um</w:t>
+      </w:r>
+      <w:r>
+        <w:rPr>
+          <w:rFonts w:ascii="Arial" w:hAnsi="Arial" w:cs="Arial"/>
+          <w:sz w:val="22"/>
+          <w:szCs w:val="22"/>
+        </w:rPr>
+        <w:t xml:space="preserve"> </w:t>
+      </w:r>
+      <w:r>
+        <w:rPr>
+          <w:rFonts w:ascii="Arial" w:hAnsi="Arial" w:cs="Arial"/>
+          <w:sz w:val="22"/>
+          <w:szCs w:val="22"/>
+        </w:rPr>
+        <w:t>dashboard</w:t>
+      </w:r>
+      <w:r>
+        <w:rPr>
+          <w:rFonts w:ascii="Arial" w:hAnsi="Arial" w:cs="Arial"/>
+          <w:sz w:val="22"/>
+          <w:szCs w:val="22"/>
+        </w:rPr>
+        <w:t xml:space="preserve"> personalizado, </w:t>
+      </w:r>
+      <w:r>
+        <w:rPr>
+          <w:rFonts w:ascii="Arial" w:hAnsi="Arial" w:cs="Arial"/>
+          <w:sz w:val="22"/>
+          <w:szCs w:val="22"/>
+        </w:rPr>
+        <w:t>contendo informações</w:t>
+      </w:r>
+      <w:r>
+        <w:rPr>
+          <w:rFonts w:ascii="Arial" w:hAnsi="Arial" w:cs="Arial"/>
+          <w:sz w:val="22"/>
+          <w:szCs w:val="22"/>
+        </w:rPr>
+        <w:t xml:space="preserve"> seu estabelecimento, </w:t>
+      </w:r>
+      <w:r>
+        <w:rPr>
+          <w:rFonts w:ascii="Arial" w:hAnsi="Arial" w:cs="Arial"/>
+          <w:sz w:val="22"/>
+          <w:szCs w:val="22"/>
+        </w:rPr>
+        <w:t>este da</w:t>
+      </w:r>
+      <w:r>
+        <w:rPr>
+          <w:rFonts w:ascii="Arial" w:hAnsi="Arial" w:cs="Arial"/>
+          <w:sz w:val="22"/>
+          <w:szCs w:val="22"/>
+        </w:rPr>
+        <w:t>shboard irá exibir gráficos</w:t>
+      </w:r>
+      <w:r>
+        <w:rPr>
+          <w:rFonts w:ascii="Arial" w:hAnsi="Arial" w:cs="Arial"/>
+          <w:sz w:val="22"/>
+          <w:szCs w:val="22"/>
+        </w:rPr>
+        <w:t xml:space="preserve"> (gráficos de fluxo de pessoas e densidade de pessoas)</w:t>
+      </w:r>
+      <w:r>
+        <w:rPr>
+          <w:rFonts w:ascii="Arial" w:hAnsi="Arial" w:cs="Arial"/>
+          <w:sz w:val="22"/>
+          <w:szCs w:val="22"/>
+        </w:rPr>
+        <w:t xml:space="preserve"> para</w:t>
+      </w:r>
+      <w:r>
+        <w:rPr>
+          <w:rFonts w:ascii="Arial" w:hAnsi="Arial" w:cs="Arial"/>
+          <w:sz w:val="22"/>
+          <w:szCs w:val="22"/>
+        </w:rPr>
+        <w:t xml:space="preserve"> que</w:t>
+      </w:r>
+      <w:r>
+        <w:rPr>
+          <w:rFonts w:ascii="Arial" w:hAnsi="Arial" w:cs="Arial"/>
+          <w:sz w:val="22"/>
+          <w:szCs w:val="22"/>
+        </w:rPr>
+        <w:t xml:space="preserve"> o nosso cliente </w:t>
+      </w:r>
+      <w:r>
+        <w:rPr>
+          <w:rFonts w:ascii="Arial" w:hAnsi="Arial" w:cs="Arial"/>
+          <w:sz w:val="22"/>
+          <w:szCs w:val="22"/>
+        </w:rPr>
+        <w:t>possa</w:t>
+      </w:r>
+      <w:r>
+        <w:rPr>
+          <w:rFonts w:ascii="Arial" w:hAnsi="Arial" w:cs="Arial"/>
+          <w:sz w:val="22"/>
+          <w:szCs w:val="22"/>
+        </w:rPr>
+        <w:t xml:space="preserve"> gerar relatórios para tomada de decisões importantes </w:t>
+      </w:r>
+      <w:r>
+        <w:rPr>
+          <w:rFonts w:ascii="Arial" w:hAnsi="Arial" w:cs="Arial"/>
+          <w:sz w:val="22"/>
+          <w:szCs w:val="22"/>
+        </w:rPr>
+        <w:t>acerca</w:t>
+      </w:r>
+      <w:r>
+        <w:rPr>
+          <w:rFonts w:ascii="Arial" w:hAnsi="Arial" w:cs="Arial"/>
+          <w:sz w:val="22"/>
+          <w:szCs w:val="22"/>
+        </w:rPr>
+        <w:t xml:space="preserve"> do valor cobrado em seu aluguel dentro dos espaços reservados para as lojas</w:t>
+      </w:r>
+      <w:r>
+        <w:rPr>
+          <w:rFonts w:ascii="Arial" w:hAnsi="Arial" w:cs="Arial"/>
+          <w:sz w:val="22"/>
+          <w:szCs w:val="22"/>
+        </w:rPr>
+        <w:t>, o sistema irá enviar notificações semanais ao nosso cliente, mostrando suas principais alterações em relação a semana anterior</w:t>
+      </w:r>
+      <w:r>
+        <w:rPr>
+          <w:rFonts w:ascii="Arial" w:hAnsi="Arial" w:cs="Arial"/>
+          <w:sz w:val="22"/>
+          <w:szCs w:val="22"/>
+        </w:rPr>
+        <w:t xml:space="preserve">. </w:t>
+      </w:r>
+    </w:p>
+    <w:p>
+      <w:pPr>
+        <w:rPr>
+          <w:rFonts w:ascii="Arial" w:hAnsi="Arial" w:cs="Arial"/>
+          <w:sz w:val="22"/>
+          <w:szCs w:val="22"/>
+        </w:rPr>
+      </w:pPr>
+      <w:r>
+        <w:rPr>
+          <w:rFonts w:ascii="Arial" w:hAnsi="Arial" w:cs="Arial"/>
+          <w:sz w:val="22"/>
+          <w:szCs w:val="22"/>
+        </w:rPr>
+        <w:t>Nossa aplicação irá contar com um backup em nuvem, para que os dados não possam ser eventualmente perdidos, também contaremos com um campo de suporte para que o nosso cliente possa entrar em contato conosco em caso de algum erro ou dificuldade em relação ao nosso projeto e por último teremos uma ferramenta de feedback, para que o nosso usuário possa nos informar como está sendo a sua experiencia com o site, para que possamos sempre estar melhorando e desenvolvendo a nossa aplicação.</w:t>
+      </w:r>
+    </w:p>
+    <w:p>
+      <w:pPr>
+        <w:rPr>
+          <w:rFonts w:ascii="Arial" w:hAnsi="Arial" w:cs="Arial"/>
+          <w:sz w:val="28"/>
+          <w:szCs w:val="28"/>
+        </w:rPr>
+      </w:pPr>
+      <w:r>
+        <w:rPr>
+          <w:rFonts w:ascii="Arial" w:hAnsi="Arial" w:cs="Arial"/>
+          <w:sz w:val="22"/>
+          <w:szCs w:val="22"/>
+        </w:rPr>
+        <w:t xml:space="preserve">A análise </w:t>
+      </w:r>
+      <w:r>
+        <w:rPr>
+          <w:rFonts w:ascii="Arial" w:hAnsi="Arial" w:cs="Arial"/>
+          <w:sz w:val="22"/>
+          <w:szCs w:val="22"/>
+        </w:rPr>
+        <w:t>de dados das</w:t>
+      </w:r>
+      <w:r>
+        <w:rPr>
+          <w:rFonts w:ascii="Arial" w:hAnsi="Arial" w:cs="Arial"/>
+          <w:sz w:val="22"/>
+          <w:szCs w:val="22"/>
+        </w:rPr>
+        <w:t xml:space="preserve"> pessoas que circulam pelo estabelecimento</w:t>
+      </w:r>
+      <w:r>
+        <w:rPr>
+          <w:rFonts w:ascii="Arial" w:hAnsi="Arial" w:cs="Arial"/>
+          <w:sz w:val="22"/>
+          <w:szCs w:val="22"/>
+        </w:rPr>
+        <w:t>,</w:t>
+      </w:r>
+      <w:r>
+        <w:rPr>
+          <w:rFonts w:ascii="Arial" w:hAnsi="Arial" w:cs="Arial"/>
+          <w:sz w:val="22"/>
+          <w:szCs w:val="22"/>
+        </w:rPr>
+        <w:t xml:space="preserve"> será feita por meio de placas de Arduino</w:t>
+      </w:r>
+      <w:r>
+        <w:rPr>
+          <w:rFonts w:ascii="Arial" w:hAnsi="Arial" w:cs="Arial"/>
+          <w:sz w:val="22"/>
+          <w:szCs w:val="22"/>
+        </w:rPr>
+        <w:t xml:space="preserve">, com foco no sensor de </w:t>
+      </w:r>
+      <w:r>
+        <w:rPr>
+          <w:rFonts w:ascii="Arial" w:hAnsi="Arial" w:cs="Arial"/>
+          <w:sz w:val="22"/>
+          <w:szCs w:val="22"/>
+        </w:rPr>
+        <w:t>proximidade</w:t>
+      </w:r>
+      <w:r>
+        <w:rPr>
+          <w:rFonts w:ascii="Arial" w:hAnsi="Arial" w:cs="Arial"/>
+          <w:sz w:val="22"/>
+          <w:szCs w:val="22"/>
+        </w:rPr>
+        <w:t xml:space="preserve">, onde, este sensor irá capitar o movimento das pessoas que adentram e saem do Shopping, sobem e descem seus andarem e entram </w:t>
+      </w:r>
+      <w:r>
+        <w:rPr>
+          <w:rFonts w:ascii="Arial" w:hAnsi="Arial" w:cs="Arial"/>
+          <w:sz w:val="22"/>
+          <w:szCs w:val="22"/>
+        </w:rPr>
+        <w:t>em suas</w:t>
+      </w:r>
+      <w:r>
+        <w:rPr>
+          <w:rFonts w:ascii="Arial" w:hAnsi="Arial" w:cs="Arial"/>
+          <w:sz w:val="22"/>
+          <w:szCs w:val="22"/>
+        </w:rPr>
+        <w:t xml:space="preserve"> lojas. Essa informação será enviada para o nosso banco de dados, para que possamos contabilizar e exibir a quantidade de tráfego de pessoas</w:t>
+      </w:r>
+      <w:r>
+        <w:rPr>
+          <w:rFonts w:ascii="Arial" w:hAnsi="Arial" w:cs="Arial"/>
+          <w:sz w:val="22"/>
+          <w:szCs w:val="22"/>
+        </w:rPr>
+        <w:t xml:space="preserve"> que trafegam</w:t>
+      </w:r>
+      <w:r>
+        <w:rPr>
+          <w:rFonts w:ascii="Arial" w:hAnsi="Arial" w:cs="Arial"/>
+          <w:sz w:val="22"/>
+          <w:szCs w:val="22"/>
+        </w:rPr>
+        <w:t xml:space="preserve"> no estabelecimento semanalmente.</w:t>
+      </w:r>
     </w:p>
     <w:p>
       <w:pPr>
@@ -1201,35 +1668,57 @@
           <w:bCs/>
           <w:i/>
           <w:iCs/>
+          <w:color w:val="1485A4" w:themeColor="text2"/>
           <w:sz w:val="28"/>
           <w:szCs w:val="28"/>
         </w:rPr>
       </w:pPr>
-    </w:p>
-    <w:p>
-      <w:pPr>
+      <w:r>
         <w:rPr>
           <w:rFonts w:ascii="Arial" w:hAnsi="Arial" w:cs="Arial"/>
           <w:b/>
           <w:bCs/>
           <w:i/>
           <w:iCs/>
+          <w:color w:val="1485A4" w:themeColor="text2"/>
           <w:sz w:val="28"/>
           <w:szCs w:val="28"/>
         </w:rPr>
-      </w:pPr>
-      <w:r>
+        <w:t xml:space="preserve">• Marcos do projeto; </w:t>
+      </w:r>
+    </w:p>
+    <w:p>
+      <w:pPr>
+        <w:rPr>
+          <w:rFonts w:ascii="Arial" w:hAnsi="Arial" w:cs="Arial"/>
+          <w:sz w:val="22"/>
+          <w:szCs w:val="22"/>
+        </w:rPr>
+      </w:pPr>
+      <w:r>
+        <w:rPr>
+          <w:rFonts w:ascii="Arial" w:hAnsi="Arial" w:cs="Arial"/>
+          <w:sz w:val="22"/>
+          <w:szCs w:val="22"/>
+        </w:rPr>
+        <w:t>LINHA DO TEMPO</w:t>
+      </w:r>
+    </w:p>
+    <w:p>
+      <w:pPr>
+        <w:spacing w:line="240" w:lineRule="auto"/>
         <w:rPr>
           <w:rFonts w:ascii="Arial" w:hAnsi="Arial" w:cs="Arial"/>
           <w:b/>
           <w:bCs/>
           <w:i/>
           <w:iCs/>
+          <w:color w:val="1485A4" w:themeColor="text2"/>
           <w:sz w:val="28"/>
           <w:szCs w:val="28"/>
-        </w:rPr>
-        <w:t>• Escopo</w:t>
-      </w:r>
+          <w:u w:val="single"/>
+        </w:rPr>
+      </w:pPr>
       <w:r>
         <w:rPr>
           <w:rFonts w:ascii="Arial" w:hAnsi="Arial" w:cs="Arial"/>
@@ -1237,490 +1726,7 @@
           <w:bCs/>
           <w:i/>
           <w:iCs/>
-          <w:sz w:val="28"/>
-          <w:szCs w:val="28"/>
-        </w:rPr>
-        <w:t xml:space="preserve">; </w:t>
-      </w:r>
-      <w:r>
-        <w:rPr>
-          <w:rFonts w:ascii="Arial" w:hAnsi="Arial" w:cs="Arial"/>
-          <w:b/>
-          <w:bCs/>
-          <w:i/>
-          <w:iCs/>
-          <w:sz w:val="28"/>
-          <w:szCs w:val="28"/>
-        </w:rPr>
-        <w:t xml:space="preserve"> </w:t>
-      </w:r>
-    </w:p>
-    <w:p>
-      <w:pPr>
-        <w:rPr>
-          <w:rFonts w:ascii="Arial" w:hAnsi="Arial" w:cs="Arial"/>
-          <w:sz w:val="22"/>
-          <w:szCs w:val="22"/>
-        </w:rPr>
-      </w:pPr>
-      <w:r>
-        <w:rPr>
-          <w:rFonts w:ascii="Arial" w:hAnsi="Arial" w:cs="Arial"/>
-          <w:sz w:val="22"/>
-          <w:szCs w:val="22"/>
-        </w:rPr>
-        <w:t>N</w:t>
-      </w:r>
-      <w:r>
-        <w:rPr>
-          <w:rFonts w:ascii="Arial" w:hAnsi="Arial" w:cs="Arial"/>
-          <w:sz w:val="22"/>
-          <w:szCs w:val="22"/>
-        </w:rPr>
-        <w:t>oss</w:t>
-      </w:r>
-      <w:r>
-        <w:rPr>
-          <w:rFonts w:ascii="Arial" w:hAnsi="Arial" w:cs="Arial"/>
-          <w:sz w:val="22"/>
-          <w:szCs w:val="22"/>
-        </w:rPr>
-        <w:t>o projeto</w:t>
-      </w:r>
-      <w:r>
-        <w:rPr>
-          <w:rFonts w:ascii="Arial" w:hAnsi="Arial" w:cs="Arial"/>
-          <w:sz w:val="22"/>
-          <w:szCs w:val="22"/>
-        </w:rPr>
-        <w:t xml:space="preserve">, terá uma página de cadastro para que o usuário possa se </w:t>
-      </w:r>
-      <w:r>
-        <w:rPr>
-          <w:rFonts w:ascii="Arial" w:hAnsi="Arial" w:cs="Arial"/>
-          <w:sz w:val="22"/>
-          <w:szCs w:val="22"/>
-        </w:rPr>
-        <w:t>registrar</w:t>
-      </w:r>
-      <w:r>
-        <w:rPr>
-          <w:rFonts w:ascii="Arial" w:hAnsi="Arial" w:cs="Arial"/>
-          <w:sz w:val="22"/>
-          <w:szCs w:val="22"/>
-        </w:rPr>
-        <w:t xml:space="preserve"> em nossa aplicação web, juntamente com uma tela de login</w:t>
-      </w:r>
-      <w:r>
-        <w:rPr>
-          <w:rFonts w:ascii="Arial" w:hAnsi="Arial" w:cs="Arial"/>
-          <w:sz w:val="22"/>
-          <w:szCs w:val="22"/>
-        </w:rPr>
-        <w:t>,</w:t>
-      </w:r>
-      <w:r>
-        <w:rPr>
-          <w:rFonts w:ascii="Arial" w:hAnsi="Arial" w:cs="Arial"/>
-          <w:sz w:val="22"/>
-          <w:szCs w:val="22"/>
-        </w:rPr>
-        <w:t xml:space="preserve"> </w:t>
-      </w:r>
-      <w:r>
-        <w:rPr>
-          <w:rFonts w:ascii="Arial" w:hAnsi="Arial" w:cs="Arial"/>
-          <w:sz w:val="22"/>
-          <w:szCs w:val="22"/>
-        </w:rPr>
-        <w:t>que será complementad</w:t>
-      </w:r>
-      <w:r>
-        <w:rPr>
-          <w:rFonts w:ascii="Arial" w:hAnsi="Arial" w:cs="Arial"/>
-          <w:sz w:val="22"/>
-          <w:szCs w:val="22"/>
-        </w:rPr>
-        <w:t>a</w:t>
-      </w:r>
-      <w:r>
-        <w:rPr>
-          <w:rFonts w:ascii="Arial" w:hAnsi="Arial" w:cs="Arial"/>
-          <w:sz w:val="22"/>
-          <w:szCs w:val="22"/>
-        </w:rPr>
-        <w:t xml:space="preserve"> por um campo </w:t>
-      </w:r>
-      <w:r>
-        <w:rPr>
-          <w:rFonts w:ascii="Arial" w:hAnsi="Arial" w:cs="Arial"/>
-          <w:sz w:val="22"/>
-          <w:szCs w:val="22"/>
-        </w:rPr>
-        <w:t>para recupera</w:t>
-      </w:r>
-      <w:r>
-        <w:rPr>
-          <w:rFonts w:ascii="Arial" w:hAnsi="Arial" w:cs="Arial"/>
-          <w:sz w:val="22"/>
-          <w:szCs w:val="22"/>
-        </w:rPr>
-        <w:t>ção de</w:t>
-      </w:r>
-      <w:r>
-        <w:rPr>
-          <w:rFonts w:ascii="Arial" w:hAnsi="Arial" w:cs="Arial"/>
-          <w:sz w:val="22"/>
-          <w:szCs w:val="22"/>
-        </w:rPr>
-        <w:t xml:space="preserve"> senha caso o usuário perca ou esqueça</w:t>
-      </w:r>
-      <w:r>
-        <w:rPr>
-          <w:rFonts w:ascii="Arial" w:hAnsi="Arial" w:cs="Arial"/>
-          <w:sz w:val="22"/>
-          <w:szCs w:val="22"/>
-        </w:rPr>
-        <w:t xml:space="preserve">. Após acessar sua conta, o usuário será encaminhado a </w:t>
-      </w:r>
-      <w:r>
-        <w:rPr>
-          <w:rFonts w:ascii="Arial" w:hAnsi="Arial" w:cs="Arial"/>
-          <w:sz w:val="22"/>
-          <w:szCs w:val="22"/>
-        </w:rPr>
-        <w:t>um</w:t>
-      </w:r>
-      <w:r>
-        <w:rPr>
-          <w:rFonts w:ascii="Arial" w:hAnsi="Arial" w:cs="Arial"/>
-          <w:sz w:val="22"/>
-          <w:szCs w:val="22"/>
-        </w:rPr>
-        <w:t xml:space="preserve"> </w:t>
-      </w:r>
-      <w:r>
-        <w:rPr>
-          <w:rFonts w:ascii="Arial" w:hAnsi="Arial" w:cs="Arial"/>
-          <w:sz w:val="22"/>
-          <w:szCs w:val="22"/>
-        </w:rPr>
-        <w:t>dashboard</w:t>
-      </w:r>
-      <w:r>
-        <w:rPr>
-          <w:rFonts w:ascii="Arial" w:hAnsi="Arial" w:cs="Arial"/>
-          <w:sz w:val="22"/>
-          <w:szCs w:val="22"/>
-        </w:rPr>
-        <w:t xml:space="preserve"> personalizado, </w:t>
-      </w:r>
-      <w:r>
-        <w:rPr>
-          <w:rFonts w:ascii="Arial" w:hAnsi="Arial" w:cs="Arial"/>
-          <w:sz w:val="22"/>
-          <w:szCs w:val="22"/>
-        </w:rPr>
-        <w:t>contendo informações</w:t>
-      </w:r>
-      <w:r>
-        <w:rPr>
-          <w:rFonts w:ascii="Arial" w:hAnsi="Arial" w:cs="Arial"/>
-          <w:sz w:val="22"/>
-          <w:szCs w:val="22"/>
-        </w:rPr>
-        <w:t xml:space="preserve"> seu estabelecimento, </w:t>
-      </w:r>
-      <w:r>
-        <w:rPr>
-          <w:rFonts w:ascii="Arial" w:hAnsi="Arial" w:cs="Arial"/>
-          <w:sz w:val="22"/>
-          <w:szCs w:val="22"/>
-        </w:rPr>
-        <w:t>este da</w:t>
-      </w:r>
-      <w:r>
-        <w:rPr>
-          <w:rFonts w:ascii="Arial" w:hAnsi="Arial" w:cs="Arial"/>
-          <w:sz w:val="22"/>
-          <w:szCs w:val="22"/>
-        </w:rPr>
-        <w:t>shboard irá exibir gráficos</w:t>
-      </w:r>
-      <w:r>
-        <w:rPr>
-          <w:rFonts w:ascii="Arial" w:hAnsi="Arial" w:cs="Arial"/>
-          <w:sz w:val="22"/>
-          <w:szCs w:val="22"/>
-        </w:rPr>
-        <w:t xml:space="preserve"> </w:t>
-      </w:r>
-      <w:r>
-        <w:rPr>
-          <w:rFonts w:ascii="Arial" w:hAnsi="Arial" w:cs="Arial"/>
-          <w:sz w:val="22"/>
-          <w:szCs w:val="22"/>
-        </w:rPr>
-        <w:t>(gráficos de fluxo de pessoas e densidade de pessoas)</w:t>
-      </w:r>
-      <w:r>
-        <w:rPr>
-          <w:rFonts w:ascii="Arial" w:hAnsi="Arial" w:cs="Arial"/>
-          <w:sz w:val="22"/>
-          <w:szCs w:val="22"/>
-        </w:rPr>
-        <w:t xml:space="preserve"> para</w:t>
-      </w:r>
-      <w:r>
-        <w:rPr>
-          <w:rFonts w:ascii="Arial" w:hAnsi="Arial" w:cs="Arial"/>
-          <w:sz w:val="22"/>
-          <w:szCs w:val="22"/>
-        </w:rPr>
-        <w:t xml:space="preserve"> que</w:t>
-      </w:r>
-      <w:r>
-        <w:rPr>
-          <w:rFonts w:ascii="Arial" w:hAnsi="Arial" w:cs="Arial"/>
-          <w:sz w:val="22"/>
-          <w:szCs w:val="22"/>
-        </w:rPr>
-        <w:t xml:space="preserve"> o nosso cliente </w:t>
-      </w:r>
-      <w:r>
-        <w:rPr>
-          <w:rFonts w:ascii="Arial" w:hAnsi="Arial" w:cs="Arial"/>
-          <w:sz w:val="22"/>
-          <w:szCs w:val="22"/>
-        </w:rPr>
-        <w:t>possa</w:t>
-      </w:r>
-      <w:r>
-        <w:rPr>
-          <w:rFonts w:ascii="Arial" w:hAnsi="Arial" w:cs="Arial"/>
-          <w:sz w:val="22"/>
-          <w:szCs w:val="22"/>
-        </w:rPr>
-        <w:t xml:space="preserve"> gerar relatórios para tomada de decisões importantes </w:t>
-      </w:r>
-      <w:r>
-        <w:rPr>
-          <w:rFonts w:ascii="Arial" w:hAnsi="Arial" w:cs="Arial"/>
-          <w:sz w:val="22"/>
-          <w:szCs w:val="22"/>
-        </w:rPr>
-        <w:t>acerca</w:t>
-      </w:r>
-      <w:r>
-        <w:rPr>
-          <w:rFonts w:ascii="Arial" w:hAnsi="Arial" w:cs="Arial"/>
-          <w:sz w:val="22"/>
-          <w:szCs w:val="22"/>
-        </w:rPr>
-        <w:t xml:space="preserve"> do valor cobrado em seu aluguel dentro dos espaços reservados para as lojas</w:t>
-      </w:r>
-      <w:r>
-        <w:rPr>
-          <w:rFonts w:ascii="Arial" w:hAnsi="Arial" w:cs="Arial"/>
-          <w:sz w:val="22"/>
-          <w:szCs w:val="22"/>
-        </w:rPr>
-        <w:t>, o sistema irá enviar notificações semanais ao nosso cliente, mostrando suas principais alterações em relação a semana anterior</w:t>
-      </w:r>
-      <w:r>
-        <w:rPr>
-          <w:rFonts w:ascii="Arial" w:hAnsi="Arial" w:cs="Arial"/>
-          <w:sz w:val="22"/>
-          <w:szCs w:val="22"/>
-        </w:rPr>
-        <w:t xml:space="preserve">. </w:t>
-      </w:r>
-    </w:p>
-    <w:p>
-      <w:pPr>
-        <w:rPr>
-          <w:rFonts w:ascii="Arial" w:hAnsi="Arial" w:cs="Arial"/>
-          <w:sz w:val="22"/>
-          <w:szCs w:val="22"/>
-        </w:rPr>
-      </w:pPr>
-      <w:r>
-        <w:rPr>
-          <w:rFonts w:ascii="Arial" w:hAnsi="Arial" w:cs="Arial"/>
-          <w:sz w:val="22"/>
-          <w:szCs w:val="22"/>
-        </w:rPr>
-        <w:t>Nossa aplicação irá contar com um backup em nuvem, para que os dados não possam ser eventualmente perdidos, também contaremos com um campo de suporte para que o nosso cliente possa entrar em contato conosco em caso de algum erro ou dificuldade em relação ao nosso projeto e por último teremos uma ferramenta de feedback, para que o nosso usuário possa nos informar como está sendo a sua experiencia com o site, para que possamos sempre estar melhorando e desenvolvendo a nossa aplicação.</w:t>
-      </w:r>
-    </w:p>
-    <w:p>
-      <w:pPr>
-        <w:rPr>
-          <w:rFonts w:ascii="Arial" w:hAnsi="Arial" w:cs="Arial"/>
-          <w:sz w:val="28"/>
-          <w:szCs w:val="28"/>
-        </w:rPr>
-      </w:pPr>
-      <w:r>
-        <w:rPr>
-          <w:rFonts w:ascii="Arial" w:hAnsi="Arial" w:cs="Arial"/>
-          <w:sz w:val="22"/>
-          <w:szCs w:val="22"/>
-        </w:rPr>
-        <w:t xml:space="preserve">A análise </w:t>
-      </w:r>
-      <w:r>
-        <w:rPr>
-          <w:rFonts w:ascii="Arial" w:hAnsi="Arial" w:cs="Arial"/>
-          <w:sz w:val="22"/>
-          <w:szCs w:val="22"/>
-        </w:rPr>
-        <w:t>de dados das</w:t>
-      </w:r>
-      <w:r>
-        <w:rPr>
-          <w:rFonts w:ascii="Arial" w:hAnsi="Arial" w:cs="Arial"/>
-          <w:sz w:val="22"/>
-          <w:szCs w:val="22"/>
-        </w:rPr>
-        <w:t xml:space="preserve"> pessoas que circulam pelo estabelecimento</w:t>
-      </w:r>
-      <w:r>
-        <w:rPr>
-          <w:rFonts w:ascii="Arial" w:hAnsi="Arial" w:cs="Arial"/>
-          <w:sz w:val="22"/>
-          <w:szCs w:val="22"/>
-        </w:rPr>
-        <w:t>,</w:t>
-      </w:r>
-      <w:r>
-        <w:rPr>
-          <w:rFonts w:ascii="Arial" w:hAnsi="Arial" w:cs="Arial"/>
-          <w:sz w:val="22"/>
-          <w:szCs w:val="22"/>
-        </w:rPr>
-        <w:t xml:space="preserve"> será feita por meio de placas de Arduino</w:t>
-      </w:r>
-      <w:r>
-        <w:rPr>
-          <w:rFonts w:ascii="Arial" w:hAnsi="Arial" w:cs="Arial"/>
-          <w:sz w:val="22"/>
-          <w:szCs w:val="22"/>
-        </w:rPr>
-        <w:t xml:space="preserve">, com foco no sensor de </w:t>
-      </w:r>
-      <w:r>
-        <w:rPr>
-          <w:rFonts w:ascii="Arial" w:hAnsi="Arial" w:cs="Arial"/>
-          <w:sz w:val="22"/>
-          <w:szCs w:val="22"/>
-        </w:rPr>
-        <w:t>proximidade</w:t>
-      </w:r>
-      <w:r>
-        <w:rPr>
-          <w:rFonts w:ascii="Arial" w:hAnsi="Arial" w:cs="Arial"/>
-          <w:sz w:val="22"/>
-          <w:szCs w:val="22"/>
-        </w:rPr>
-        <w:t xml:space="preserve">, onde, este sensor irá capitar o movimento das pessoas que adentram e saem do Shopping, sobem e descem seus andarem e entram </w:t>
-      </w:r>
-      <w:r>
-        <w:rPr>
-          <w:rFonts w:ascii="Arial" w:hAnsi="Arial" w:cs="Arial"/>
-          <w:sz w:val="22"/>
-          <w:szCs w:val="22"/>
-        </w:rPr>
-        <w:t>em suas</w:t>
-      </w:r>
-      <w:r>
-        <w:rPr>
-          <w:rFonts w:ascii="Arial" w:hAnsi="Arial" w:cs="Arial"/>
-          <w:sz w:val="22"/>
-          <w:szCs w:val="22"/>
-        </w:rPr>
-        <w:t xml:space="preserve"> lojas. Essa informação será enviada para o nosso banco de dados, para que possamos contabilizar e exibir a quantidade de tráfego de pessoas</w:t>
-      </w:r>
-      <w:r>
-        <w:rPr>
-          <w:rFonts w:ascii="Arial" w:hAnsi="Arial" w:cs="Arial"/>
-          <w:sz w:val="22"/>
-          <w:szCs w:val="22"/>
-        </w:rPr>
-        <w:t xml:space="preserve"> que trafegam</w:t>
-      </w:r>
-      <w:r>
-        <w:rPr>
-          <w:rFonts w:ascii="Arial" w:hAnsi="Arial" w:cs="Arial"/>
-          <w:sz w:val="22"/>
-          <w:szCs w:val="22"/>
-        </w:rPr>
-        <w:t xml:space="preserve"> no estabelecimento semanalmente.</w:t>
-      </w:r>
-    </w:p>
-    <w:p>
-      <w:pPr>
-        <w:rPr>
-          <w:rFonts w:ascii="Arial" w:hAnsi="Arial" w:cs="Arial"/>
-          <w:b/>
-          <w:bCs/>
-          <w:i/>
-          <w:iCs/>
-          <w:sz w:val="28"/>
-          <w:szCs w:val="28"/>
-        </w:rPr>
-      </w:pPr>
-      <w:r>
-        <w:rPr>
-          <w:rFonts w:ascii="Arial" w:hAnsi="Arial" w:cs="Arial"/>
-          <w:b/>
-          <w:bCs/>
-          <w:i/>
-          <w:iCs/>
-          <w:sz w:val="28"/>
-          <w:szCs w:val="28"/>
-        </w:rPr>
-        <w:t xml:space="preserve">• Marcos do projeto; </w:t>
-      </w:r>
-    </w:p>
-    <w:p>
-      <w:pPr>
-        <w:rPr>
-          <w:rFonts w:ascii="Arial" w:hAnsi="Arial" w:cs="Arial"/>
-          <w:sz w:val="22"/>
-          <w:szCs w:val="22"/>
-        </w:rPr>
-      </w:pPr>
-      <w:r>
-        <w:rPr>
-          <w:rFonts w:ascii="Arial" w:hAnsi="Arial" w:cs="Arial"/>
-          <w:sz w:val="22"/>
-          <w:szCs w:val="22"/>
-        </w:rPr>
-        <w:t>LINHA DO TEMPO</w:t>
-      </w:r>
-    </w:p>
-    <w:p>
-      <w:pPr>
-        <w:spacing w:line="240" w:lineRule="auto"/>
-        <w:rPr>
-          <w:rFonts w:ascii="Arial" w:hAnsi="Arial" w:cs="Arial"/>
-          <w:b/>
-          <w:bCs/>
-          <w:i/>
-          <w:iCs/>
-          <w:sz w:val="28"/>
-          <w:szCs w:val="28"/>
-          <w:u w:val="single"/>
-        </w:rPr>
-      </w:pPr>
-      <w:r>
-        <w:rPr>
-          <w:rFonts w:ascii="Arial" w:hAnsi="Arial" w:cs="Arial"/>
-          <w:b/>
-          <w:bCs/>
-          <w:i/>
-          <w:iCs/>
+          <w:color w:val="1485A4" w:themeColor="text2"/>
           <w:sz w:val="28"/>
           <w:szCs w:val="28"/>
         </w:rPr>
@@ -2088,6 +2094,7 @@
           <w:bCs/>
           <w:i/>
           <w:iCs/>
+          <w:color w:val="1485A4" w:themeColor="text2"/>
           <w:sz w:val="28"/>
           <w:szCs w:val="28"/>
         </w:rPr>
@@ -2099,6 +2106,7 @@
           <w:bCs/>
           <w:i/>
           <w:iCs/>
+          <w:color w:val="1485A4" w:themeColor="text2"/>
           <w:sz w:val="28"/>
           <w:szCs w:val="28"/>
         </w:rPr>
@@ -2120,6 +2128,7 @@
           <w:bCs/>
           <w:i/>
           <w:iCs/>
+          <w:color w:val="1485A4" w:themeColor="text2"/>
           <w:sz w:val="28"/>
           <w:szCs w:val="28"/>
         </w:rPr>
@@ -2131,6 +2140,7 @@
           <w:bCs/>
           <w:i/>
           <w:iCs/>
+          <w:color w:val="1485A4" w:themeColor="text2"/>
           <w:sz w:val="28"/>
           <w:szCs w:val="28"/>
         </w:rPr>
@@ -2237,6 +2247,7 @@
           <w:bCs/>
           <w:i/>
           <w:iCs/>
+          <w:color w:val="1485A4" w:themeColor="text2"/>
           <w:sz w:val="28"/>
           <w:szCs w:val="28"/>
         </w:rPr>
@@ -2248,6 +2259,7 @@
           <w:bCs/>
           <w:i/>
           <w:iCs/>
+          <w:color w:val="1485A4" w:themeColor="text2"/>
           <w:sz w:val="28"/>
           <w:szCs w:val="28"/>
         </w:rPr>
@@ -2388,6 +2400,7 @@
           <w:bCs/>
           <w:i/>
           <w:iCs/>
+          <w:color w:val="1485A4" w:themeColor="text2"/>
           <w:sz w:val="28"/>
           <w:szCs w:val="28"/>
         </w:rPr>
@@ -2399,53 +2412,30 @@
           <w:bCs/>
           <w:i/>
           <w:iCs/>
+          <w:color w:val="1485A4" w:themeColor="text2"/>
           <w:sz w:val="28"/>
           <w:szCs w:val="28"/>
         </w:rPr>
-        <w:t xml:space="preserve">• </w:t>
-      </w:r>
-      <w:r>
-        <w:rPr>
-          <w:rFonts w:ascii="Arial" w:hAnsi="Arial" w:cs="Arial"/>
-          <w:b/>
-          <w:bCs/>
-          <w:i/>
-          <w:iCs/>
+        <w:t>• Bibliografia.</w:t>
+      </w:r>
+    </w:p>
+    <w:p>
+      <w:pPr>
+        <w:rPr>
+          <w:rFonts w:ascii="Arial" w:hAnsi="Arial" w:cs="Arial"/>
           <w:sz w:val="28"/>
           <w:szCs w:val="28"/>
         </w:rPr>
-        <w:t>Bibliografia</w:t>
-      </w:r>
-      <w:r>
-        <w:rPr>
-          <w:rFonts w:ascii="Arial" w:hAnsi="Arial" w:cs="Arial"/>
-          <w:b/>
-          <w:bCs/>
-          <w:i/>
-          <w:iCs/>
+      </w:pPr>
+      <w:r>
+        <w:rPr>
+          <w:rFonts w:ascii="Arial" w:hAnsi="Arial" w:cs="Arial"/>
           <w:sz w:val="28"/>
           <w:szCs w:val="28"/>
         </w:rPr>
-        <w:t>.</w:t>
-      </w:r>
-    </w:p>
-    <w:p>
-      <w:pPr>
-        <w:rPr>
-          <w:rFonts w:ascii="Arial" w:hAnsi="Arial" w:cs="Arial"/>
-          <w:sz w:val="28"/>
-          <w:szCs w:val="28"/>
-        </w:rPr>
-      </w:pPr>
-      <w:r>
-        <w:rPr>
-          <w:rFonts w:ascii="Arial" w:hAnsi="Arial" w:cs="Arial"/>
-          <w:sz w:val="28"/>
-          <w:szCs w:val="28"/>
-        </w:rPr>
         <w:t xml:space="preserve">- </w:t>
       </w:r>
-      <w:hyperlink r:id="rId11" w:history="1">
+      <w:hyperlink r:id="rId11" w:anchor=":~:text=Em%201828%2C%20os%20primeiros%20shoppings,quem%20faz%20o%20shopping%20maior" w:history="1">
         <w:r>
           <w:rPr>
             <w:rStyle w:val="Hyperlink"/>
@@ -4840,6 +4830,21 @@
 </file>
 
 <file path=customXml/item1.xml><?xml version="1.0" encoding="utf-8"?>
+<p:properties xmlns:p="http://schemas.microsoft.com/office/2006/metadata/properties" xmlns:xsi="http://www.w3.org/2001/XMLSchema-instance" xmlns:pc="http://schemas.microsoft.com/office/infopath/2007/PartnerControls">
+  <documentManagement/>
+</p:properties>
+</file>
+
+<file path=customXml/item2.xml><?xml version="1.0" encoding="utf-8"?>
+<?mso-contentType ?>
+<FormTemplates xmlns="http://schemas.microsoft.com/sharepoint/v3/contenttype/forms">
+  <Display>DocumentLibraryForm</Display>
+  <Edit>DocumentLibraryForm</Edit>
+  <New>DocumentLibraryForm</New>
+</FormTemplates>
+</file>
+
+<file path=customXml/item3.xml><?xml version="1.0" encoding="utf-8"?>
 <ct:contentTypeSchema xmlns:ct="http://schemas.microsoft.com/office/2006/metadata/contentType" xmlns:ma="http://schemas.microsoft.com/office/2006/metadata/properties/metaAttributes" ct:_="" ma:_="" ma:contentTypeName="Document" ma:contentTypeID="0x010100892A8A68E1C8AD4BB8607B0553D331B3" ma:contentTypeVersion="2" ma:contentTypeDescription="Create a new document." ma:contentTypeScope="" ma:versionID="0c38c1695875101187d0a9b90f806269">
   <xsd:schema xmlns:xsd="http://www.w3.org/2001/XMLSchema" xmlns:xs="http://www.w3.org/2001/XMLSchema" xmlns:p="http://schemas.microsoft.com/office/2006/metadata/properties" xmlns:ns3="7a087c55-5f08-466c-910b-e029fd4269fe" targetNamespace="http://schemas.microsoft.com/office/2006/metadata/properties" ma:root="true" ma:fieldsID="6827f9c6e21144967833f14cd25dd750" ns3:_="">
     <xsd:import namespace="7a087c55-5f08-466c-910b-e029fd4269fe"/>
@@ -4971,22 +4976,24 @@
 </ct:contentTypeSchema>
 </file>
 
-<file path=customXml/item2.xml><?xml version="1.0" encoding="utf-8"?>
-<?mso-contentType ?>
-<FormTemplates xmlns="http://schemas.microsoft.com/sharepoint/v3/contenttype/forms">
-  <Display>DocumentLibraryForm</Display>
-  <Edit>DocumentLibraryForm</Edit>
-  <New>DocumentLibraryForm</New>
-</FormTemplates>
+<file path=customXml/itemProps1.xml><?xml version="1.0" encoding="utf-8"?>
+<ds:datastoreItem xmlns:ds="http://schemas.openxmlformats.org/officeDocument/2006/customXml" ds:itemID="{10C37D4A-837F-47AB-B350-A35A990A704B}">
+  <ds:schemaRefs>
+    <ds:schemaRef ds:uri="http://schemas.microsoft.com/office/2006/metadata/properties"/>
+    <ds:schemaRef ds:uri="http://schemas.microsoft.com/office/infopath/2007/PartnerControls"/>
+  </ds:schemaRefs>
+</ds:datastoreItem>
 </file>
 
-<file path=customXml/item3.xml><?xml version="1.0" encoding="utf-8"?>
-<p:properties xmlns:p="http://schemas.microsoft.com/office/2006/metadata/properties" xmlns:xsi="http://www.w3.org/2001/XMLSchema-instance" xmlns:pc="http://schemas.microsoft.com/office/infopath/2007/PartnerControls">
-  <documentManagement/>
-</p:properties>
+<file path=customXml/itemProps2.xml><?xml version="1.0" encoding="utf-8"?>
+<ds:datastoreItem xmlns:ds="http://schemas.openxmlformats.org/officeDocument/2006/customXml" ds:itemID="{C16DB492-2147-4088-A99C-3231405D2D57}">
+  <ds:schemaRefs>
+    <ds:schemaRef ds:uri="http://schemas.microsoft.com/sharepoint/v3/contenttype/forms"/>
+  </ds:schemaRefs>
+</ds:datastoreItem>
 </file>
 
-<file path=customXml/itemProps1.xml><?xml version="1.0" encoding="utf-8"?>
+<file path=customXml/itemProps3.xml><?xml version="1.0" encoding="utf-8"?>
 <ds:datastoreItem xmlns:ds="http://schemas.openxmlformats.org/officeDocument/2006/customXml" ds:itemID="{F4735622-72D2-4C87-A2A6-903E5FE844D7}">
   <ds:schemaRefs>
     <ds:schemaRef ds:uri="http://schemas.microsoft.com/office/2006/metadata/contentType"/>
@@ -5002,21 +5009,4 @@
     <ds:schemaRef ds:uri="http://schemas.microsoft.com/internal/obd"/>
   </ds:schemaRefs>
 </ds:datastoreItem>
-</file>
-
-<file path=customXml/itemProps2.xml><?xml version="1.0" encoding="utf-8"?>
-<ds:datastoreItem xmlns:ds="http://schemas.openxmlformats.org/officeDocument/2006/customXml" ds:itemID="{C16DB492-2147-4088-A99C-3231405D2D57}">
-  <ds:schemaRefs>
-    <ds:schemaRef ds:uri="http://schemas.microsoft.com/sharepoint/v3/contenttype/forms"/>
-  </ds:schemaRefs>
-</ds:datastoreItem>
-</file>
-
-<file path=customXml/itemProps3.xml><?xml version="1.0" encoding="utf-8"?>
-<ds:datastoreItem xmlns:ds="http://schemas.openxmlformats.org/officeDocument/2006/customXml" ds:itemID="{10C37D4A-837F-47AB-B350-A35A990A704B}">
-  <ds:schemaRefs>
-    <ds:schemaRef ds:uri="http://schemas.microsoft.com/office/2006/metadata/properties"/>
-    <ds:schemaRef ds:uri="http://schemas.microsoft.com/office/infopath/2007/PartnerControls"/>
-  </ds:schemaRefs>
-</ds:datastoreItem>
 </file>
</xml_diff>

<commit_message>
adiçao de bibliografia a documentação
</commit_message>
<xml_diff>
--- a/Documentação/Documentacão.docx
+++ b/Documentação/Documentacão.docx
@@ -27,23 +27,8 @@
           <w:sz w:val="40"/>
           <w:szCs w:val="40"/>
         </w:rPr>
-        <w:t xml:space="preserve">Light </w:t>
-      </w:r>
-      <w:proofErr w:type="spellStart"/>
-      <w:r>
-        <w:rPr>
-          <w:rFonts w:ascii="Arial Black" w:hAnsi="Arial Black"/>
-          <w:b/>
-          <w:bCs/>
-          <w:i/>
-          <w:iCs/>
-          <w:color w:val="1485A4" w:themeColor="text2"/>
-          <w:sz w:val="40"/>
-          <w:szCs w:val="40"/>
-        </w:rPr>
-        <w:t>On</w:t>
-      </w:r>
-      <w:proofErr w:type="spellEnd"/>
+        <w:t>Light On</w:t>
+      </w:r>
     </w:p>
     <w:p>
       <w:pPr>
@@ -296,73 +281,7 @@
           <w:szCs w:val="22"/>
           <w:shd w:val="clear" w:color="auto" w:fill="FFFFFF"/>
         </w:rPr>
-        <w:t xml:space="preserve">Os primeiros grandes centros comerciais surgiram por volta do século X a.C. e tem seu início com o Grande </w:t>
-      </w:r>
-      <w:proofErr w:type="spellStart"/>
-      <w:r>
-        <w:rPr>
-          <w:rFonts w:ascii="Arial" w:hAnsi="Arial" w:cs="Arial"/>
-          <w:color w:val="000000"/>
-          <w:sz w:val="22"/>
-          <w:szCs w:val="22"/>
-          <w:shd w:val="clear" w:color="auto" w:fill="FFFFFF"/>
-        </w:rPr>
-        <w:t>Bazaar</w:t>
-      </w:r>
-      <w:proofErr w:type="spellEnd"/>
-      <w:r>
-        <w:rPr>
-          <w:rFonts w:ascii="Arial" w:hAnsi="Arial" w:cs="Arial"/>
-          <w:color w:val="000000"/>
-          <w:sz w:val="22"/>
-          <w:szCs w:val="22"/>
-          <w:shd w:val="clear" w:color="auto" w:fill="FFFFFF"/>
-        </w:rPr>
-        <w:t xml:space="preserve">. Localizado no atual Irã, o Grande </w:t>
-      </w:r>
-      <w:proofErr w:type="spellStart"/>
-      <w:r>
-        <w:rPr>
-          <w:rFonts w:ascii="Arial" w:hAnsi="Arial" w:cs="Arial"/>
-          <w:color w:val="000000"/>
-          <w:sz w:val="22"/>
-          <w:szCs w:val="22"/>
-          <w:shd w:val="clear" w:color="auto" w:fill="FFFFFF"/>
-        </w:rPr>
-        <w:t>Bazaar</w:t>
-      </w:r>
-      <w:proofErr w:type="spellEnd"/>
-      <w:r>
-        <w:rPr>
-          <w:rFonts w:ascii="Arial" w:hAnsi="Arial" w:cs="Arial"/>
-          <w:color w:val="000000"/>
-          <w:sz w:val="22"/>
-          <w:szCs w:val="22"/>
-          <w:shd w:val="clear" w:color="auto" w:fill="FFFFFF"/>
-        </w:rPr>
-        <w:t xml:space="preserve"> é uma estrutura comercial de dez quilômetros de estrutura coberta. Outro importante centro de compras foi o Oxford </w:t>
-      </w:r>
-      <w:proofErr w:type="spellStart"/>
-      <w:r>
-        <w:rPr>
-          <w:rFonts w:ascii="Arial" w:hAnsi="Arial" w:cs="Arial"/>
-          <w:color w:val="000000"/>
-          <w:sz w:val="22"/>
-          <w:szCs w:val="22"/>
-          <w:shd w:val="clear" w:color="auto" w:fill="FFFFFF"/>
-        </w:rPr>
-        <w:t>Covered</w:t>
-      </w:r>
-      <w:proofErr w:type="spellEnd"/>
-      <w:r>
-        <w:rPr>
-          <w:rFonts w:ascii="Arial" w:hAnsi="Arial" w:cs="Arial"/>
-          <w:color w:val="000000"/>
-          <w:sz w:val="22"/>
-          <w:szCs w:val="22"/>
-          <w:shd w:val="clear" w:color="auto" w:fill="FFFFFF"/>
-        </w:rPr>
-        <w:t xml:space="preserve"> Market (Mercado Coberto de Oxford), aberto oficialmente na Inglaterra em 1 de novembro de 1774, e existe até os dias atuais.</w:t>
+        <w:t>Os primeiros grandes centros comerciais surgiram por volta do século X a.C. e tem seu início com o Grande Bazaar. Localizado no atual Irã, o Grande Bazaar é uma estrutura comercial de dez quilômetros de estrutura coberta. Outro importante centro de compras foi o Oxford Covered Market (Mercado Coberto de Oxford), aberto oficialmente na Inglaterra em 1 de novembro de 1774, e existe até os dias atuais.</w:t>
       </w:r>
     </w:p>
     <w:p>
@@ -996,25 +915,7 @@
           <w:sz w:val="22"/>
           <w:szCs w:val="22"/>
         </w:rPr>
-        <w:t xml:space="preserve">O Shopping Center (ou centro de compras) é uma edificação de grandes proporções, um empreendimento onde funcionam diversas lojas de diferentes donos e marcas, configuradas segundo o </w:t>
-      </w:r>
-      <w:proofErr w:type="spellStart"/>
-      <w:r>
-        <w:rPr>
-          <w:rFonts w:ascii="Arial" w:hAnsi="Arial" w:cs="Arial"/>
-          <w:sz w:val="22"/>
-          <w:szCs w:val="22"/>
-        </w:rPr>
-        <w:t>tenant</w:t>
-      </w:r>
-      <w:proofErr w:type="spellEnd"/>
-      <w:r>
-        <w:rPr>
-          <w:rFonts w:ascii="Arial" w:hAnsi="Arial" w:cs="Arial"/>
-          <w:sz w:val="22"/>
-          <w:szCs w:val="22"/>
-        </w:rPr>
-        <w:t xml:space="preserve"> mix (planejamento de distribuição das lojas) e utilizando-se de marcas de renome </w:t>
+        <w:t xml:space="preserve">O Shopping Center (ou centro de compras) é uma edificação de grandes proporções, um empreendimento onde funcionam diversas lojas de diferentes donos e marcas, configuradas segundo o tenant mix (planejamento de distribuição das lojas) e utilizando-se de marcas de renome </w:t>
       </w:r>
       <w:r>
         <w:rPr>
@@ -1071,25 +972,7 @@
           <w:sz w:val="22"/>
           <w:szCs w:val="22"/>
         </w:rPr>
-        <w:t>omo alerta o professor Fábio Ulhôa Coelho, “ao locar uma loja em centros de compras, o empreendedor não pode perder de vista o complexo comercial como um todo, devendo atentar à necessária combinação da diversidade de ofertas (</w:t>
-      </w:r>
-      <w:proofErr w:type="spellStart"/>
-      <w:r>
-        <w:rPr>
-          <w:rFonts w:ascii="Arial" w:hAnsi="Arial" w:cs="Arial"/>
-          <w:sz w:val="22"/>
-          <w:szCs w:val="22"/>
-        </w:rPr>
-        <w:t>tenant</w:t>
-      </w:r>
-      <w:proofErr w:type="spellEnd"/>
-      <w:r>
-        <w:rPr>
-          <w:rFonts w:ascii="Arial" w:hAnsi="Arial" w:cs="Arial"/>
-          <w:sz w:val="22"/>
-          <w:szCs w:val="22"/>
-        </w:rPr>
-        <w:t xml:space="preserve"> mix), fator inerente ao sucesso do seu empreendimento”, mas a balança não se equilibra pacificamente, as empresas mais conhecidas conseguem melhores condições de locação e podemos listar alguns fatores que atrapalham empreendedores a continuar no shopping. Entre eles, aluguéis exorbitantes, taxas de condomínio pesadas, cobranças extras em meses de datas mais lucrativas, como Natal e Dia das Mães, além de participação em campanhas publicitárias.</w:t>
+        <w:t>omo alerta o professor Fábio Ulhôa Coelho, “ao locar uma loja em centros de compras, o empreendedor não pode perder de vista o complexo comercial como um todo, devendo atentar à necessária combinação da diversidade de ofertas (tenant mix), fator inerente ao sucesso do seu empreendimento”, mas a balança não se equilibra pacificamente, as empresas mais conhecidas conseguem melhores condições de locação e podemos listar alguns fatores que atrapalham empreendedores a continuar no shopping. Entre eles, aluguéis exorbitantes, taxas de condomínio pesadas, cobranças extras em meses de datas mais lucrativas, como Natal e Dia das Mães, além de participação em campanhas publicitárias.</w:t>
       </w:r>
     </w:p>
     <w:p>
@@ -1139,25 +1022,7 @@
           <w:sz w:val="22"/>
           <w:szCs w:val="22"/>
         </w:rPr>
-        <w:t xml:space="preserve">Então porque não intervir nisso e possibilitar uma nova visão do negócio, um meio de aproveitar o cenário atual e ver cada cliente como único, somos a Light </w:t>
-      </w:r>
-      <w:proofErr w:type="spellStart"/>
-      <w:r>
-        <w:rPr>
-          <w:rFonts w:ascii="Arial" w:hAnsi="Arial" w:cs="Arial"/>
-          <w:sz w:val="22"/>
-          <w:szCs w:val="22"/>
-        </w:rPr>
-        <w:t>On</w:t>
-      </w:r>
-      <w:proofErr w:type="spellEnd"/>
-      <w:r>
-        <w:rPr>
-          <w:rFonts w:ascii="Arial" w:hAnsi="Arial" w:cs="Arial"/>
-          <w:sz w:val="22"/>
-          <w:szCs w:val="22"/>
-        </w:rPr>
-        <w:t xml:space="preserve"> e vamos juntos modificar a experiencia </w:t>
+        <w:t xml:space="preserve">Então porque não intervir nisso e possibilitar uma nova visão do negócio, um meio de aproveitar o cenário atual e ver cada cliente como único, somos a Light On e vamos juntos modificar a experiencia </w:t>
       </w:r>
       <w:r>
         <w:rPr>
@@ -2405,7 +2270,9 @@
           <w:szCs w:val="28"/>
         </w:rPr>
       </w:pPr>
-      <w:r>
+    </w:p>
+    <w:p>
+      <w:pPr>
         <w:rPr>
           <w:rFonts w:ascii="Arial" w:hAnsi="Arial" w:cs="Arial"/>
           <w:b/>
@@ -2416,53 +2283,203 @@
           <w:sz w:val="28"/>
           <w:szCs w:val="28"/>
         </w:rPr>
-        <w:t>• Bibliografia.</w:t>
-      </w:r>
-    </w:p>
-    <w:p>
-      <w:pPr>
-        <w:rPr>
-          <w:rFonts w:ascii="Arial" w:hAnsi="Arial" w:cs="Arial"/>
+      </w:pPr>
+    </w:p>
+    <w:p>
+      <w:pPr>
+        <w:rPr>
+          <w:rFonts w:ascii="Arial" w:hAnsi="Arial" w:cs="Arial"/>
+          <w:b/>
+          <w:bCs/>
+          <w:i/>
+          <w:iCs/>
+          <w:color w:val="1485A4" w:themeColor="text2"/>
           <w:sz w:val="28"/>
           <w:szCs w:val="28"/>
         </w:rPr>
       </w:pPr>
-      <w:r>
-        <w:rPr>
-          <w:rFonts w:ascii="Arial" w:hAnsi="Arial" w:cs="Arial"/>
+    </w:p>
+    <w:p>
+      <w:pPr>
+        <w:rPr>
+          <w:rFonts w:ascii="Arial" w:hAnsi="Arial" w:cs="Arial"/>
+          <w:b/>
+          <w:bCs/>
+          <w:i/>
+          <w:iCs/>
+          <w:color w:val="1485A4" w:themeColor="text2"/>
           <w:sz w:val="28"/>
           <w:szCs w:val="28"/>
         </w:rPr>
-        <w:t xml:space="preserve">- </w:t>
-      </w:r>
-      <w:hyperlink r:id="rId11" w:anchor=":~:text=Em%201828%2C%20os%20primeiros%20shoppings,quem%20faz%20o%20shopping%20maior" w:history="1">
-        <w:r>
-          <w:rPr>
-            <w:rStyle w:val="Hyperlink"/>
-            <w:rFonts w:ascii="Arial" w:hAnsi="Arial" w:cs="Arial"/>
-            <w:sz w:val="28"/>
-            <w:szCs w:val="28"/>
-          </w:rPr>
-          <w:t>https://brasilescola.uol.com.br/historia/historia-shopping-center.htm#:~:text=Em%201828%2C%20os%20primeiros%20shoppings,quem%20faz%20o%20shopping%20maior</w:t>
-        </w:r>
-      </w:hyperlink>
-      <w:r>
-        <w:rPr>
-          <w:rFonts w:ascii="Arial" w:hAnsi="Arial" w:cs="Arial"/>
+      </w:pPr>
+    </w:p>
+    <w:p>
+      <w:pPr>
+        <w:rPr>
+          <w:rFonts w:ascii="Arial" w:hAnsi="Arial" w:cs="Arial"/>
+          <w:b/>
+          <w:bCs/>
+          <w:i/>
+          <w:iCs/>
+          <w:color w:val="1485A4" w:themeColor="text2"/>
           <w:sz w:val="28"/>
           <w:szCs w:val="28"/>
         </w:rPr>
-        <w:t>.</w:t>
-      </w:r>
-    </w:p>
-    <w:p>
-      <w:pPr>
-        <w:rPr>
-          <w:rFonts w:ascii="Arial" w:hAnsi="Arial" w:cs="Arial"/>
+      </w:pPr>
+    </w:p>
+    <w:p>
+      <w:pPr>
+        <w:rPr>
+          <w:rFonts w:ascii="Arial" w:hAnsi="Arial" w:cs="Arial"/>
+          <w:b/>
+          <w:bCs/>
+          <w:i/>
+          <w:iCs/>
+          <w:color w:val="1485A4" w:themeColor="text2"/>
           <w:sz w:val="28"/>
           <w:szCs w:val="28"/>
         </w:rPr>
       </w:pPr>
+      <w:r>
+        <w:rPr>
+          <w:rFonts w:ascii="Arial" w:hAnsi="Arial" w:cs="Arial"/>
+          <w:b/>
+          <w:bCs/>
+          <w:i/>
+          <w:iCs/>
+          <w:color w:val="1485A4" w:themeColor="text2"/>
+          <w:sz w:val="28"/>
+          <w:szCs w:val="28"/>
+        </w:rPr>
+        <w:lastRenderedPageBreak/>
+        <w:t>• Bibliografia.</w:t>
+      </w:r>
+    </w:p>
+    <w:p>
+      <w:pPr>
+        <w:spacing w:line="240" w:lineRule="auto"/>
+        <w:rPr>
+          <w:rFonts w:ascii="Arial" w:hAnsi="Arial" w:cs="Arial"/>
+          <w:color w:val="000000" w:themeColor="text1"/>
+          <w:sz w:val="24"/>
+          <w:szCs w:val="24"/>
+        </w:rPr>
+      </w:pPr>
+      <w:r>
+        <w:rPr>
+          <w:rFonts w:ascii="Arial" w:hAnsi="Arial" w:cs="Arial"/>
+          <w:color w:val="000000" w:themeColor="text1"/>
+          <w:sz w:val="24"/>
+          <w:szCs w:val="24"/>
+        </w:rPr>
+        <w:t>«</w:t>
+      </w:r>
+      <w:r>
+        <w:rPr>
+          <w:rFonts w:ascii="Arial" w:hAnsi="Arial" w:cs="Arial"/>
+          <w:sz w:val="24"/>
+          <w:szCs w:val="24"/>
+        </w:rPr>
+        <w:t>https://brasilescola.uol.com.br/historia/historia-shopping-center.htm#:~:text=Em%201828%2C%20os%20primeiros%20shoppings,quem%20faz%20o%20shopping%20maior</w:t>
+      </w:r>
+      <w:r>
+        <w:rPr>
+          <w:rFonts w:ascii="Arial" w:hAnsi="Arial" w:cs="Arial"/>
+          <w:color w:val="000000" w:themeColor="text1"/>
+          <w:sz w:val="24"/>
+          <w:szCs w:val="24"/>
+        </w:rPr>
+        <w:t>.</w:t>
+      </w:r>
+    </w:p>
+    <w:p>
+      <w:pPr>
+        <w:spacing w:line="240" w:lineRule="auto"/>
+        <w:rPr>
+          <w:rFonts w:ascii="Arial" w:hAnsi="Arial" w:cs="Arial"/>
+          <w:color w:val="000000" w:themeColor="text1"/>
+          <w:sz w:val="24"/>
+          <w:szCs w:val="24"/>
+        </w:rPr>
+      </w:pPr>
+      <w:r>
+        <w:rPr>
+          <w:rFonts w:ascii="Arial" w:hAnsi="Arial" w:cs="Arial"/>
+          <w:color w:val="000000" w:themeColor="text1"/>
+          <w:sz w:val="24"/>
+          <w:szCs w:val="24"/>
+        </w:rPr>
+        <w:t>«Partes do texto foram baseadas na tradução do artigo «Gran Bazar (Estambul)» na Wikipédia em castelhano (acessado nesta versão).</w:t>
+      </w:r>
+    </w:p>
+    <w:p>
+      <w:pPr>
+        <w:spacing w:line="240" w:lineRule="auto"/>
+        <w:rPr>
+          <w:rFonts w:ascii="Arial" w:hAnsi="Arial" w:cs="Arial"/>
+          <w:color w:val="000000" w:themeColor="text1"/>
+          <w:sz w:val="24"/>
+          <w:szCs w:val="24"/>
+        </w:rPr>
+      </w:pPr>
+      <w:r>
+        <w:rPr>
+          <w:rFonts w:ascii="Arial" w:hAnsi="Arial" w:cs="Arial"/>
+          <w:color w:val="000000" w:themeColor="text1"/>
+          <w:sz w:val="24"/>
+          <w:szCs w:val="24"/>
+        </w:rPr>
+        <w:t>«Grand Bazaar». archnet.org (em inglês). ArchNet. Consultado em 7 de agosto de 2010. Arquivado do original em 6 de agosto de 2010</w:t>
+      </w:r>
+    </w:p>
+    <w:p>
+      <w:pPr>
+        <w:spacing w:line="240" w:lineRule="auto"/>
+        <w:rPr>
+          <w:rFonts w:ascii="Arial" w:hAnsi="Arial" w:cs="Arial"/>
+          <w:color w:val="000000" w:themeColor="text1"/>
+          <w:sz w:val="24"/>
+          <w:szCs w:val="24"/>
+        </w:rPr>
+      </w:pPr>
+      <w:r>
+        <w:rPr>
+          <w:rFonts w:ascii="Arial" w:hAnsi="Arial" w:cs="Arial"/>
+          <w:color w:val="000000" w:themeColor="text1"/>
+          <w:sz w:val="24"/>
+          <w:szCs w:val="24"/>
+        </w:rPr>
+        <w:t>«The Covered Bazaar - A Miniature Town». www.turkishculture.org (em inglês). Turkish Cultural Foundation. Consultado em 7 de agosto de 2010. Cópia arquivada em 7 de agosto de 2010</w:t>
+      </w:r>
+    </w:p>
+    <w:p>
+      <w:pPr>
+        <w:spacing w:line="240" w:lineRule="auto"/>
+        <w:rPr>
+          <w:rFonts w:ascii="Arial" w:hAnsi="Arial" w:cs="Arial"/>
+          <w:color w:val="000000" w:themeColor="text1"/>
+          <w:sz w:val="24"/>
+          <w:szCs w:val="24"/>
+        </w:rPr>
+      </w:pPr>
+      <w:r>
+        <w:rPr>
+          <w:rFonts w:ascii="Arial" w:hAnsi="Arial" w:cs="Arial"/>
+          <w:color w:val="000000" w:themeColor="text1"/>
+          <w:sz w:val="24"/>
+          <w:szCs w:val="24"/>
+        </w:rPr>
+        <w:t>«Covered Bazar: (Kapalı Çarşı)». www.letsgoistanbul.com (em inglês). Let's Go Istanbul. 2003. Consultado em 7 de agosto de 2010. Cópia arquivada em 7 de agosto de 2010</w:t>
+      </w:r>
+    </w:p>
+    <w:p>
+      <w:pPr>
+        <w:rPr>
+          <w:rFonts w:ascii="Arial" w:hAnsi="Arial" w:cs="Arial"/>
+          <w:sz w:val="28"/>
+          <w:szCs w:val="28"/>
+        </w:rPr>
+      </w:pPr>
     </w:p>
     <w:p>
       <w:pPr>
@@ -2475,7 +2492,7 @@
       </w:pPr>
     </w:p>
     <w:sectPr>
-      <w:footerReference w:type="default" r:id="rId12"/>
+      <w:footerReference w:type="default" r:id="rId11"/>
       <w:pgSz w:w="11906" w:h="16838"/>
       <w:pgMar w:top="1417" w:right="1701" w:bottom="1417" w:left="1701" w:header="708" w:footer="708" w:gutter="0"/>
       <w:cols w:space="708"/>

</xml_diff>